<commit_message>
Updated TDD and Adedd text to game
</commit_message>
<xml_diff>
--- a/TDD.docx
+++ b/TDD.docx
@@ -63,15 +63,24 @@
             </w:rPr>
           </w:pPr>
           <w:r>
+            <w:rPr>
+              <w:rFonts w:ascii="Georgia" w:hAnsi="Georgia"/>
+            </w:rPr>
             <w:fldChar w:fldCharType="begin"/>
           </w:r>
           <w:r>
+            <w:rPr>
+              <w:rFonts w:ascii="Georgia" w:hAnsi="Georgia"/>
+            </w:rPr>
             <w:instrText xml:space="preserve"> TOC \o "1-3" \h \z \u </w:instrText>
           </w:r>
           <w:r>
+            <w:rPr>
+              <w:rFonts w:ascii="Georgia" w:hAnsi="Georgia"/>
+            </w:rPr>
             <w:fldChar w:fldCharType="separate"/>
           </w:r>
-          <w:hyperlink w:anchor="_Toc60133156" w:history="1">
+          <w:hyperlink w:anchor="_Toc62720079" w:history="1">
             <w:r>
               <w:rPr>
                 <w:rStyle w:val="Hyperlink"/>
@@ -88,7 +97,7 @@
                   <w14:round/>
                 </w14:textOutline>
               </w:rPr>
-              <w:t>Introduction</w:t>
+              <w:t>Features</w:t>
             </w:r>
             <w:r>
               <w:rPr>
@@ -109,88 +118,7 @@
                 <w:noProof/>
                 <w:webHidden/>
               </w:rPr>
-              <w:instrText xml:space="preserve"> PAGEREF _Toc60133156 \h </w:instrText>
-            </w:r>
-            <w:r>
-              <w:rPr>
-                <w:noProof/>
-                <w:webHidden/>
-              </w:rPr>
-            </w:r>
-            <w:r>
-              <w:rPr>
-                <w:noProof/>
-                <w:webHidden/>
-              </w:rPr>
-              <w:fldChar w:fldCharType="separate"/>
-            </w:r>
-            <w:r>
-              <w:rPr>
-                <w:noProof/>
-                <w:webHidden/>
-              </w:rPr>
-              <w:t>2</w:t>
-            </w:r>
-            <w:r>
-              <w:rPr>
-                <w:noProof/>
-                <w:webHidden/>
-              </w:rPr>
-              <w:fldChar w:fldCharType="end"/>
-            </w:r>
-          </w:hyperlink>
-        </w:p>
-        <w:p>
-          <w:pPr>
-            <w:pStyle w:val="TOC1"/>
-            <w:tabs>
-              <w:tab w:val="right" w:leader="dot" w:pos="9016"/>
-            </w:tabs>
-            <w:rPr>
-              <w:rFonts w:eastAsiaTheme="minorEastAsia"/>
-              <w:noProof/>
-              <w:lang w:eastAsia="en-IE"/>
-            </w:rPr>
-          </w:pPr>
-          <w:hyperlink w:anchor="_Toc60133157" w:history="1">
-            <w:r>
-              <w:rPr>
-                <w:rStyle w:val="Hyperlink"/>
-                <w:rFonts w:ascii="Georgia" w:hAnsi="Georgia"/>
-                <w:noProof/>
-                <w14:shadow w14:blurRad="38100" w14:dist="19050" w14:dir="2700000" w14:sx="100000" w14:sy="100000" w14:kx="0" w14:ky="0" w14:algn="tl">
-                  <w14:schemeClr w14:val="dk1">
-                    <w14:alpha w14:val="60000"/>
-                  </w14:schemeClr>
-                </w14:shadow>
-                <w14:textOutline w14:w="0" w14:cap="flat" w14:cmpd="sng" w14:algn="ctr">
-                  <w14:noFill/>
-                  <w14:prstDash w14:val="solid"/>
-                  <w14:round/>
-                </w14:textOutline>
-              </w:rPr>
-              <w:t>Features</w:t>
-            </w:r>
-            <w:r>
-              <w:rPr>
-                <w:noProof/>
-                <w:webHidden/>
-              </w:rPr>
-              <w:tab/>
-            </w:r>
-            <w:r>
-              <w:rPr>
-                <w:noProof/>
-                <w:webHidden/>
-              </w:rPr>
-              <w:fldChar w:fldCharType="begin"/>
-            </w:r>
-            <w:r>
-              <w:rPr>
-                <w:noProof/>
-                <w:webHidden/>
-              </w:rPr>
-              <w:instrText xml:space="preserve"> PAGEREF _Toc60133157 \h </w:instrText>
+              <w:instrText xml:space="preserve"> PAGEREF _Toc62720079 \h </w:instrText>
             </w:r>
             <w:r>
               <w:rPr>
@@ -233,7 +161,7 @@
               <w:lang w:eastAsia="en-IE"/>
             </w:rPr>
           </w:pPr>
-          <w:hyperlink w:anchor="_Toc60133158" w:history="1">
+          <w:hyperlink w:anchor="_Toc62720080" w:history="1">
             <w:r>
               <w:rPr>
                 <w:rStyle w:val="Hyperlink"/>
@@ -261,7 +189,7 @@
                 <w:noProof/>
                 <w:webHidden/>
               </w:rPr>
-              <w:instrText xml:space="preserve"> PAGEREF _Toc60133158 \h </w:instrText>
+              <w:instrText xml:space="preserve"> PAGEREF _Toc62720080 \h </w:instrText>
             </w:r>
             <w:r>
               <w:rPr>
@@ -304,7 +232,7 @@
               <w:lang w:eastAsia="en-IE"/>
             </w:rPr>
           </w:pPr>
-          <w:hyperlink w:anchor="_Toc60133159" w:history="1">
+          <w:hyperlink w:anchor="_Toc62720081" w:history="1">
             <w:r>
               <w:rPr>
                 <w:rStyle w:val="Hyperlink"/>
@@ -342,7 +270,7 @@
                 <w:noProof/>
                 <w:webHidden/>
               </w:rPr>
-              <w:instrText xml:space="preserve"> PAGEREF _Toc60133159 \h </w:instrText>
+              <w:instrText xml:space="preserve"> PAGEREF _Toc62720081 \h </w:instrText>
             </w:r>
             <w:r>
               <w:rPr>
@@ -385,7 +313,7 @@
               <w:lang w:eastAsia="en-IE"/>
             </w:rPr>
           </w:pPr>
-          <w:hyperlink w:anchor="_Toc60133160" w:history="1">
+          <w:hyperlink w:anchor="_Toc62720082" w:history="1">
             <w:r>
               <w:rPr>
                 <w:rStyle w:val="Hyperlink"/>
@@ -423,7 +351,7 @@
                 <w:noProof/>
                 <w:webHidden/>
               </w:rPr>
-              <w:instrText xml:space="preserve"> PAGEREF _Toc60133160 \h </w:instrText>
+              <w:instrText xml:space="preserve"> PAGEREF _Toc62720082 \h </w:instrText>
             </w:r>
             <w:r>
               <w:rPr>
@@ -466,7 +394,7 @@
               <w:lang w:eastAsia="en-IE"/>
             </w:rPr>
           </w:pPr>
-          <w:hyperlink w:anchor="_Toc60133161" w:history="1">
+          <w:hyperlink w:anchor="_Toc62720083" w:history="1">
             <w:r>
               <w:rPr>
                 <w:rStyle w:val="Hyperlink"/>
@@ -494,7 +422,7 @@
                 <w:noProof/>
                 <w:webHidden/>
               </w:rPr>
-              <w:instrText xml:space="preserve"> PAGEREF _Toc60133161 \h </w:instrText>
+              <w:instrText xml:space="preserve"> PAGEREF _Toc62720083 \h </w:instrText>
             </w:r>
             <w:r>
               <w:rPr>
@@ -537,7 +465,7 @@
               <w:lang w:eastAsia="en-IE"/>
             </w:rPr>
           </w:pPr>
-          <w:hyperlink w:anchor="_Toc60133162" w:history="1">
+          <w:hyperlink w:anchor="_Toc62720084" w:history="1">
             <w:r>
               <w:rPr>
                 <w:rStyle w:val="Hyperlink"/>
@@ -575,7 +503,7 @@
                 <w:noProof/>
                 <w:webHidden/>
               </w:rPr>
-              <w:instrText xml:space="preserve"> PAGEREF _Toc60133162 \h </w:instrText>
+              <w:instrText xml:space="preserve"> PAGEREF _Toc62720084 \h </w:instrText>
             </w:r>
             <w:r>
               <w:rPr>
@@ -618,7 +546,7 @@
               <w:lang w:eastAsia="en-IE"/>
             </w:rPr>
           </w:pPr>
-          <w:hyperlink w:anchor="_Toc60133163" w:history="1">
+          <w:hyperlink w:anchor="_Toc62720085" w:history="1">
             <w:r>
               <w:rPr>
                 <w:rStyle w:val="Hyperlink"/>
@@ -656,7 +584,7 @@
                 <w:noProof/>
                 <w:webHidden/>
               </w:rPr>
-              <w:instrText xml:space="preserve"> PAGEREF _Toc60133163 \h </w:instrText>
+              <w:instrText xml:space="preserve"> PAGEREF _Toc62720085 \h </w:instrText>
             </w:r>
             <w:r>
               <w:rPr>
@@ -699,7 +627,7 @@
               <w:lang w:eastAsia="en-IE"/>
             </w:rPr>
           </w:pPr>
-          <w:hyperlink w:anchor="_Toc60133164" w:history="1">
+          <w:hyperlink w:anchor="_Toc62720086" w:history="1">
             <w:r>
               <w:rPr>
                 <w:rStyle w:val="Hyperlink"/>
@@ -727,7 +655,7 @@
                 <w:noProof/>
                 <w:webHidden/>
               </w:rPr>
-              <w:instrText xml:space="preserve"> PAGEREF _Toc60133164 \h </w:instrText>
+              <w:instrText xml:space="preserve"> PAGEREF _Toc62720086 \h </w:instrText>
             </w:r>
             <w:r>
               <w:rPr>
@@ -770,7 +698,7 @@
               <w:lang w:eastAsia="en-IE"/>
             </w:rPr>
           </w:pPr>
-          <w:hyperlink w:anchor="_Toc60133165" w:history="1">
+          <w:hyperlink w:anchor="_Toc62720087" w:history="1">
             <w:r>
               <w:rPr>
                 <w:rStyle w:val="Hyperlink"/>
@@ -808,7 +736,7 @@
                 <w:noProof/>
                 <w:webHidden/>
               </w:rPr>
-              <w:instrText xml:space="preserve"> PAGEREF _Toc60133165 \h </w:instrText>
+              <w:instrText xml:space="preserve"> PAGEREF _Toc62720087 \h </w:instrText>
             </w:r>
             <w:r>
               <w:rPr>
@@ -851,7 +779,7 @@
               <w:lang w:eastAsia="en-IE"/>
             </w:rPr>
           </w:pPr>
-          <w:hyperlink w:anchor="_Toc60133166" w:history="1">
+          <w:hyperlink w:anchor="_Toc62720088" w:history="1">
             <w:r>
               <w:rPr>
                 <w:rStyle w:val="Hyperlink"/>
@@ -889,7 +817,7 @@
                 <w:noProof/>
                 <w:webHidden/>
               </w:rPr>
-              <w:instrText xml:space="preserve"> PAGEREF _Toc60133166 \h </w:instrText>
+              <w:instrText xml:space="preserve"> PAGEREF _Toc62720088 \h </w:instrText>
             </w:r>
             <w:r>
               <w:rPr>
@@ -932,14 +860,14 @@
               <w:lang w:eastAsia="en-IE"/>
             </w:rPr>
           </w:pPr>
-          <w:hyperlink w:anchor="_Toc60133167" w:history="1">
+          <w:hyperlink w:anchor="_Toc62720089" w:history="1">
             <w:r>
               <w:rPr>
                 <w:rStyle w:val="Hyperlink"/>
                 <w:rFonts w:ascii="Georgia" w:hAnsi="Georgia"/>
                 <w:noProof/>
               </w:rPr>
-              <w:t>Screen Wrap</w:t>
+              <w:t>Screen Wrap/Boundary Collisions</w:t>
             </w:r>
             <w:r>
               <w:rPr>
@@ -960,7 +888,7 @@
                 <w:noProof/>
                 <w:webHidden/>
               </w:rPr>
-              <w:instrText xml:space="preserve"> PAGEREF _Toc60133167 \h </w:instrText>
+              <w:instrText xml:space="preserve"> PAGEREF _Toc62720089 \h </w:instrText>
             </w:r>
             <w:r>
               <w:rPr>
@@ -1003,7 +931,7 @@
               <w:lang w:eastAsia="en-IE"/>
             </w:rPr>
           </w:pPr>
-          <w:hyperlink w:anchor="_Toc60133168" w:history="1">
+          <w:hyperlink w:anchor="_Toc62720090" w:history="1">
             <w:r>
               <w:rPr>
                 <w:rStyle w:val="Hyperlink"/>
@@ -1041,7 +969,7 @@
                 <w:noProof/>
                 <w:webHidden/>
               </w:rPr>
-              <w:instrText xml:space="preserve"> PAGEREF _Toc60133168 \h </w:instrText>
+              <w:instrText xml:space="preserve"> PAGEREF _Toc62720090 \h </w:instrText>
             </w:r>
             <w:r>
               <w:rPr>
@@ -1084,7 +1012,7 @@
               <w:lang w:eastAsia="en-IE"/>
             </w:rPr>
           </w:pPr>
-          <w:hyperlink w:anchor="_Toc60133169" w:history="1">
+          <w:hyperlink w:anchor="_Toc62720091" w:history="1">
             <w:r>
               <w:rPr>
                 <w:rStyle w:val="Hyperlink"/>
@@ -1122,7 +1050,7 @@
                 <w:noProof/>
                 <w:webHidden/>
               </w:rPr>
-              <w:instrText xml:space="preserve"> PAGEREF _Toc60133169 \h </w:instrText>
+              <w:instrText xml:space="preserve"> PAGEREF _Toc62720091 \h </w:instrText>
             </w:r>
             <w:r>
               <w:rPr>
@@ -1165,7 +1093,7 @@
               <w:lang w:eastAsia="en-IE"/>
             </w:rPr>
           </w:pPr>
-          <w:hyperlink w:anchor="_Toc60133170" w:history="1">
+          <w:hyperlink w:anchor="_Toc62720092" w:history="1">
             <w:r>
               <w:rPr>
                 <w:rStyle w:val="Hyperlink"/>
@@ -1193,7 +1121,7 @@
                 <w:noProof/>
                 <w:webHidden/>
               </w:rPr>
-              <w:instrText xml:space="preserve"> PAGEREF _Toc60133170 \h </w:instrText>
+              <w:instrText xml:space="preserve"> PAGEREF _Toc62720092 \h </w:instrText>
             </w:r>
             <w:r>
               <w:rPr>
@@ -1236,7 +1164,7 @@
               <w:lang w:eastAsia="en-IE"/>
             </w:rPr>
           </w:pPr>
-          <w:hyperlink w:anchor="_Toc60133171" w:history="1">
+          <w:hyperlink w:anchor="_Toc62720093" w:history="1">
             <w:r>
               <w:rPr>
                 <w:rStyle w:val="Hyperlink"/>
@@ -1274,7 +1202,7 @@
                 <w:noProof/>
                 <w:webHidden/>
               </w:rPr>
-              <w:instrText xml:space="preserve"> PAGEREF _Toc60133171 \h </w:instrText>
+              <w:instrText xml:space="preserve"> PAGEREF _Toc62720093 \h </w:instrText>
             </w:r>
             <w:r>
               <w:rPr>
@@ -1317,7 +1245,7 @@
               <w:lang w:eastAsia="en-IE"/>
             </w:rPr>
           </w:pPr>
-          <w:hyperlink w:anchor="_Toc60133172" w:history="1">
+          <w:hyperlink w:anchor="_Toc62720094" w:history="1">
             <w:r>
               <w:rPr>
                 <w:rStyle w:val="Hyperlink"/>
@@ -1355,7 +1283,1172 @@
                 <w:noProof/>
                 <w:webHidden/>
               </w:rPr>
-              <w:instrText xml:space="preserve"> PAGEREF _Toc60133172 \h </w:instrText>
+              <w:instrText xml:space="preserve"> PAGEREF _Toc62720094 \h </w:instrText>
+            </w:r>
+            <w:r>
+              <w:rPr>
+                <w:noProof/>
+                <w:webHidden/>
+              </w:rPr>
+            </w:r>
+            <w:r>
+              <w:rPr>
+                <w:noProof/>
+                <w:webHidden/>
+              </w:rPr>
+              <w:fldChar w:fldCharType="separate"/>
+            </w:r>
+            <w:r>
+              <w:rPr>
+                <w:noProof/>
+                <w:webHidden/>
+              </w:rPr>
+              <w:t>2</w:t>
+            </w:r>
+            <w:r>
+              <w:rPr>
+                <w:noProof/>
+                <w:webHidden/>
+              </w:rPr>
+              <w:fldChar w:fldCharType="end"/>
+            </w:r>
+          </w:hyperlink>
+        </w:p>
+        <w:p>
+          <w:pPr>
+            <w:pStyle w:val="TOC2"/>
+            <w:tabs>
+              <w:tab w:val="right" w:leader="dot" w:pos="9016"/>
+            </w:tabs>
+            <w:rPr>
+              <w:rFonts w:eastAsiaTheme="minorEastAsia"/>
+              <w:noProof/>
+              <w:lang w:eastAsia="en-IE"/>
+            </w:rPr>
+          </w:pPr>
+          <w:hyperlink w:anchor="_Toc62720095" w:history="1">
+            <w:r>
+              <w:rPr>
+                <w:rStyle w:val="Hyperlink"/>
+                <w:rFonts w:ascii="Georgia" w:hAnsi="Georgia"/>
+                <w:noProof/>
+              </w:rPr>
+              <w:t>Server and Client Setup</w:t>
+            </w:r>
+            <w:r>
+              <w:rPr>
+                <w:noProof/>
+                <w:webHidden/>
+              </w:rPr>
+              <w:tab/>
+            </w:r>
+            <w:r>
+              <w:rPr>
+                <w:noProof/>
+                <w:webHidden/>
+              </w:rPr>
+              <w:fldChar w:fldCharType="begin"/>
+            </w:r>
+            <w:r>
+              <w:rPr>
+                <w:noProof/>
+                <w:webHidden/>
+              </w:rPr>
+              <w:instrText xml:space="preserve"> PAGEREF _Toc62720095 \h </w:instrText>
+            </w:r>
+            <w:r>
+              <w:rPr>
+                <w:noProof/>
+                <w:webHidden/>
+              </w:rPr>
+            </w:r>
+            <w:r>
+              <w:rPr>
+                <w:noProof/>
+                <w:webHidden/>
+              </w:rPr>
+              <w:fldChar w:fldCharType="separate"/>
+            </w:r>
+            <w:r>
+              <w:rPr>
+                <w:noProof/>
+                <w:webHidden/>
+              </w:rPr>
+              <w:t>3</w:t>
+            </w:r>
+            <w:r>
+              <w:rPr>
+                <w:noProof/>
+                <w:webHidden/>
+              </w:rPr>
+              <w:fldChar w:fldCharType="end"/>
+            </w:r>
+          </w:hyperlink>
+        </w:p>
+        <w:p>
+          <w:pPr>
+            <w:pStyle w:val="TOC3"/>
+            <w:tabs>
+              <w:tab w:val="right" w:leader="dot" w:pos="9016"/>
+            </w:tabs>
+            <w:rPr>
+              <w:rFonts w:eastAsiaTheme="minorEastAsia"/>
+              <w:noProof/>
+              <w:lang w:eastAsia="en-IE"/>
+            </w:rPr>
+          </w:pPr>
+          <w:hyperlink w:anchor="_Toc62720096" w:history="1">
+            <w:r>
+              <w:rPr>
+                <w:rStyle w:val="Hyperlink"/>
+                <w:rFonts w:ascii="Georgia" w:hAnsi="Georgia"/>
+                <w:noProof/>
+                <w14:shadow w14:blurRad="38100" w14:dist="19050" w14:dir="2700000" w14:sx="100000" w14:sy="100000" w14:kx="0" w14:ky="0" w14:algn="tl">
+                  <w14:schemeClr w14:val="dk1">
+                    <w14:alpha w14:val="60000"/>
+                  </w14:schemeClr>
+                </w14:shadow>
+                <w14:textOutline w14:w="0" w14:cap="flat" w14:cmpd="sng" w14:algn="ctr">
+                  <w14:noFill/>
+                  <w14:prstDash w14:val="solid"/>
+                  <w14:round/>
+                </w14:textOutline>
+              </w:rPr>
+              <w:t>Feature Description</w:t>
+            </w:r>
+            <w:r>
+              <w:rPr>
+                <w:noProof/>
+                <w:webHidden/>
+              </w:rPr>
+              <w:tab/>
+            </w:r>
+            <w:r>
+              <w:rPr>
+                <w:noProof/>
+                <w:webHidden/>
+              </w:rPr>
+              <w:fldChar w:fldCharType="begin"/>
+            </w:r>
+            <w:r>
+              <w:rPr>
+                <w:noProof/>
+                <w:webHidden/>
+              </w:rPr>
+              <w:instrText xml:space="preserve"> PAGEREF _Toc62720096 \h </w:instrText>
+            </w:r>
+            <w:r>
+              <w:rPr>
+                <w:noProof/>
+                <w:webHidden/>
+              </w:rPr>
+            </w:r>
+            <w:r>
+              <w:rPr>
+                <w:noProof/>
+                <w:webHidden/>
+              </w:rPr>
+              <w:fldChar w:fldCharType="separate"/>
+            </w:r>
+            <w:r>
+              <w:rPr>
+                <w:noProof/>
+                <w:webHidden/>
+              </w:rPr>
+              <w:t>3</w:t>
+            </w:r>
+            <w:r>
+              <w:rPr>
+                <w:noProof/>
+                <w:webHidden/>
+              </w:rPr>
+              <w:fldChar w:fldCharType="end"/>
+            </w:r>
+          </w:hyperlink>
+        </w:p>
+        <w:p>
+          <w:pPr>
+            <w:pStyle w:val="TOC3"/>
+            <w:tabs>
+              <w:tab w:val="right" w:leader="dot" w:pos="9016"/>
+            </w:tabs>
+            <w:rPr>
+              <w:rFonts w:eastAsiaTheme="minorEastAsia"/>
+              <w:noProof/>
+              <w:lang w:eastAsia="en-IE"/>
+            </w:rPr>
+          </w:pPr>
+          <w:hyperlink w:anchor="_Toc62720097" w:history="1">
+            <w:r>
+              <w:rPr>
+                <w:rStyle w:val="Hyperlink"/>
+                <w:rFonts w:ascii="Georgia" w:hAnsi="Georgia"/>
+                <w:noProof/>
+                <w14:shadow w14:blurRad="38100" w14:dist="19050" w14:dir="2700000" w14:sx="100000" w14:sy="100000" w14:kx="0" w14:ky="0" w14:algn="tl">
+                  <w14:schemeClr w14:val="dk1">
+                    <w14:alpha w14:val="60000"/>
+                  </w14:schemeClr>
+                </w14:shadow>
+                <w14:textOutline w14:w="0" w14:cap="flat" w14:cmpd="sng" w14:algn="ctr">
+                  <w14:noFill/>
+                  <w14:prstDash w14:val="solid"/>
+                  <w14:round/>
+                </w14:textOutline>
+              </w:rPr>
+              <w:t>Conditions of satisfaction</w:t>
+            </w:r>
+            <w:r>
+              <w:rPr>
+                <w:noProof/>
+                <w:webHidden/>
+              </w:rPr>
+              <w:tab/>
+            </w:r>
+            <w:r>
+              <w:rPr>
+                <w:noProof/>
+                <w:webHidden/>
+              </w:rPr>
+              <w:fldChar w:fldCharType="begin"/>
+            </w:r>
+            <w:r>
+              <w:rPr>
+                <w:noProof/>
+                <w:webHidden/>
+              </w:rPr>
+              <w:instrText xml:space="preserve"> PAGEREF _Toc62720097 \h </w:instrText>
+            </w:r>
+            <w:r>
+              <w:rPr>
+                <w:noProof/>
+                <w:webHidden/>
+              </w:rPr>
+            </w:r>
+            <w:r>
+              <w:rPr>
+                <w:noProof/>
+                <w:webHidden/>
+              </w:rPr>
+              <w:fldChar w:fldCharType="separate"/>
+            </w:r>
+            <w:r>
+              <w:rPr>
+                <w:noProof/>
+                <w:webHidden/>
+              </w:rPr>
+              <w:t>3</w:t>
+            </w:r>
+            <w:r>
+              <w:rPr>
+                <w:noProof/>
+                <w:webHidden/>
+              </w:rPr>
+              <w:fldChar w:fldCharType="end"/>
+            </w:r>
+          </w:hyperlink>
+        </w:p>
+        <w:p>
+          <w:pPr>
+            <w:pStyle w:val="TOC2"/>
+            <w:tabs>
+              <w:tab w:val="right" w:leader="dot" w:pos="9016"/>
+            </w:tabs>
+            <w:rPr>
+              <w:rFonts w:eastAsiaTheme="minorEastAsia"/>
+              <w:noProof/>
+              <w:lang w:eastAsia="en-IE"/>
+            </w:rPr>
+          </w:pPr>
+          <w:hyperlink w:anchor="_Toc62720098" w:history="1">
+            <w:r>
+              <w:rPr>
+                <w:rStyle w:val="Hyperlink"/>
+                <w:rFonts w:ascii="Georgia" w:hAnsi="Georgia"/>
+                <w:noProof/>
+              </w:rPr>
+              <w:t>Server and Client Incorporation into Project</w:t>
+            </w:r>
+            <w:r>
+              <w:rPr>
+                <w:noProof/>
+                <w:webHidden/>
+              </w:rPr>
+              <w:tab/>
+            </w:r>
+            <w:r>
+              <w:rPr>
+                <w:noProof/>
+                <w:webHidden/>
+              </w:rPr>
+              <w:fldChar w:fldCharType="begin"/>
+            </w:r>
+            <w:r>
+              <w:rPr>
+                <w:noProof/>
+                <w:webHidden/>
+              </w:rPr>
+              <w:instrText xml:space="preserve"> PAGEREF _Toc62720098 \h </w:instrText>
+            </w:r>
+            <w:r>
+              <w:rPr>
+                <w:noProof/>
+                <w:webHidden/>
+              </w:rPr>
+            </w:r>
+            <w:r>
+              <w:rPr>
+                <w:noProof/>
+                <w:webHidden/>
+              </w:rPr>
+              <w:fldChar w:fldCharType="separate"/>
+            </w:r>
+            <w:r>
+              <w:rPr>
+                <w:noProof/>
+                <w:webHidden/>
+              </w:rPr>
+              <w:t>3</w:t>
+            </w:r>
+            <w:r>
+              <w:rPr>
+                <w:noProof/>
+                <w:webHidden/>
+              </w:rPr>
+              <w:fldChar w:fldCharType="end"/>
+            </w:r>
+          </w:hyperlink>
+        </w:p>
+        <w:p>
+          <w:pPr>
+            <w:pStyle w:val="TOC3"/>
+            <w:tabs>
+              <w:tab w:val="right" w:leader="dot" w:pos="9016"/>
+            </w:tabs>
+            <w:rPr>
+              <w:rFonts w:eastAsiaTheme="minorEastAsia"/>
+              <w:noProof/>
+              <w:lang w:eastAsia="en-IE"/>
+            </w:rPr>
+          </w:pPr>
+          <w:hyperlink w:anchor="_Toc62720099" w:history="1">
+            <w:r>
+              <w:rPr>
+                <w:rStyle w:val="Hyperlink"/>
+                <w:rFonts w:ascii="Georgia" w:hAnsi="Georgia"/>
+                <w:noProof/>
+                <w14:shadow w14:blurRad="38100" w14:dist="19050" w14:dir="2700000" w14:sx="100000" w14:sy="100000" w14:kx="0" w14:ky="0" w14:algn="tl">
+                  <w14:schemeClr w14:val="dk1">
+                    <w14:alpha w14:val="60000"/>
+                  </w14:schemeClr>
+                </w14:shadow>
+                <w14:textOutline w14:w="0" w14:cap="flat" w14:cmpd="sng" w14:algn="ctr">
+                  <w14:noFill/>
+                  <w14:prstDash w14:val="solid"/>
+                  <w14:round/>
+                </w14:textOutline>
+              </w:rPr>
+              <w:t>Feature Description</w:t>
+            </w:r>
+            <w:r>
+              <w:rPr>
+                <w:noProof/>
+                <w:webHidden/>
+              </w:rPr>
+              <w:tab/>
+            </w:r>
+            <w:r>
+              <w:rPr>
+                <w:noProof/>
+                <w:webHidden/>
+              </w:rPr>
+              <w:fldChar w:fldCharType="begin"/>
+            </w:r>
+            <w:r>
+              <w:rPr>
+                <w:noProof/>
+                <w:webHidden/>
+              </w:rPr>
+              <w:instrText xml:space="preserve"> PAGEREF _Toc62720099 \h </w:instrText>
+            </w:r>
+            <w:r>
+              <w:rPr>
+                <w:noProof/>
+                <w:webHidden/>
+              </w:rPr>
+            </w:r>
+            <w:r>
+              <w:rPr>
+                <w:noProof/>
+                <w:webHidden/>
+              </w:rPr>
+              <w:fldChar w:fldCharType="separate"/>
+            </w:r>
+            <w:r>
+              <w:rPr>
+                <w:noProof/>
+                <w:webHidden/>
+              </w:rPr>
+              <w:t>3</w:t>
+            </w:r>
+            <w:r>
+              <w:rPr>
+                <w:noProof/>
+                <w:webHidden/>
+              </w:rPr>
+              <w:fldChar w:fldCharType="end"/>
+            </w:r>
+          </w:hyperlink>
+        </w:p>
+        <w:p>
+          <w:pPr>
+            <w:pStyle w:val="TOC3"/>
+            <w:tabs>
+              <w:tab w:val="right" w:leader="dot" w:pos="9016"/>
+            </w:tabs>
+            <w:rPr>
+              <w:rFonts w:eastAsiaTheme="minorEastAsia"/>
+              <w:noProof/>
+              <w:lang w:eastAsia="en-IE"/>
+            </w:rPr>
+          </w:pPr>
+          <w:hyperlink w:anchor="_Toc62720100" w:history="1">
+            <w:r>
+              <w:rPr>
+                <w:rStyle w:val="Hyperlink"/>
+                <w:rFonts w:ascii="Georgia" w:hAnsi="Georgia"/>
+                <w:noProof/>
+                <w14:shadow w14:blurRad="38100" w14:dist="19050" w14:dir="2700000" w14:sx="100000" w14:sy="100000" w14:kx="0" w14:ky="0" w14:algn="tl">
+                  <w14:schemeClr w14:val="dk1">
+                    <w14:alpha w14:val="60000"/>
+                  </w14:schemeClr>
+                </w14:shadow>
+                <w14:textOutline w14:w="0" w14:cap="flat" w14:cmpd="sng" w14:algn="ctr">
+                  <w14:noFill/>
+                  <w14:prstDash w14:val="solid"/>
+                  <w14:round/>
+                </w14:textOutline>
+              </w:rPr>
+              <w:t>Conditions of satisfaction</w:t>
+            </w:r>
+            <w:r>
+              <w:rPr>
+                <w:noProof/>
+                <w:webHidden/>
+              </w:rPr>
+              <w:tab/>
+            </w:r>
+            <w:r>
+              <w:rPr>
+                <w:noProof/>
+                <w:webHidden/>
+              </w:rPr>
+              <w:fldChar w:fldCharType="begin"/>
+            </w:r>
+            <w:r>
+              <w:rPr>
+                <w:noProof/>
+                <w:webHidden/>
+              </w:rPr>
+              <w:instrText xml:space="preserve"> PAGEREF _Toc62720100 \h </w:instrText>
+            </w:r>
+            <w:r>
+              <w:rPr>
+                <w:noProof/>
+                <w:webHidden/>
+              </w:rPr>
+            </w:r>
+            <w:r>
+              <w:rPr>
+                <w:noProof/>
+                <w:webHidden/>
+              </w:rPr>
+              <w:fldChar w:fldCharType="separate"/>
+            </w:r>
+            <w:r>
+              <w:rPr>
+                <w:noProof/>
+                <w:webHidden/>
+              </w:rPr>
+              <w:t>3</w:t>
+            </w:r>
+            <w:r>
+              <w:rPr>
+                <w:noProof/>
+                <w:webHidden/>
+              </w:rPr>
+              <w:fldChar w:fldCharType="end"/>
+            </w:r>
+          </w:hyperlink>
+        </w:p>
+        <w:p>
+          <w:pPr>
+            <w:pStyle w:val="TOC2"/>
+            <w:tabs>
+              <w:tab w:val="right" w:leader="dot" w:pos="9016"/>
+            </w:tabs>
+            <w:rPr>
+              <w:rFonts w:eastAsiaTheme="minorEastAsia"/>
+              <w:noProof/>
+              <w:lang w:eastAsia="en-IE"/>
+            </w:rPr>
+          </w:pPr>
+          <w:hyperlink w:anchor="_Toc62720101" w:history="1">
+            <w:r>
+              <w:rPr>
+                <w:rStyle w:val="Hyperlink"/>
+                <w:rFonts w:ascii="Georgia" w:hAnsi="Georgia"/>
+                <w:noProof/>
+              </w:rPr>
+              <w:t>UI Implementation</w:t>
+            </w:r>
+            <w:r>
+              <w:rPr>
+                <w:noProof/>
+                <w:webHidden/>
+              </w:rPr>
+              <w:tab/>
+            </w:r>
+            <w:r>
+              <w:rPr>
+                <w:noProof/>
+                <w:webHidden/>
+              </w:rPr>
+              <w:fldChar w:fldCharType="begin"/>
+            </w:r>
+            <w:r>
+              <w:rPr>
+                <w:noProof/>
+                <w:webHidden/>
+              </w:rPr>
+              <w:instrText xml:space="preserve"> PAGEREF _Toc62720101 \h </w:instrText>
+            </w:r>
+            <w:r>
+              <w:rPr>
+                <w:noProof/>
+                <w:webHidden/>
+              </w:rPr>
+            </w:r>
+            <w:r>
+              <w:rPr>
+                <w:noProof/>
+                <w:webHidden/>
+              </w:rPr>
+              <w:fldChar w:fldCharType="separate"/>
+            </w:r>
+            <w:r>
+              <w:rPr>
+                <w:noProof/>
+                <w:webHidden/>
+              </w:rPr>
+              <w:t>3</w:t>
+            </w:r>
+            <w:r>
+              <w:rPr>
+                <w:noProof/>
+                <w:webHidden/>
+              </w:rPr>
+              <w:fldChar w:fldCharType="end"/>
+            </w:r>
+          </w:hyperlink>
+        </w:p>
+        <w:p>
+          <w:pPr>
+            <w:pStyle w:val="TOC3"/>
+            <w:tabs>
+              <w:tab w:val="right" w:leader="dot" w:pos="9016"/>
+            </w:tabs>
+            <w:rPr>
+              <w:rFonts w:eastAsiaTheme="minorEastAsia"/>
+              <w:noProof/>
+              <w:lang w:eastAsia="en-IE"/>
+            </w:rPr>
+          </w:pPr>
+          <w:hyperlink w:anchor="_Toc62720102" w:history="1">
+            <w:r>
+              <w:rPr>
+                <w:rStyle w:val="Hyperlink"/>
+                <w:rFonts w:ascii="Georgia" w:hAnsi="Georgia"/>
+                <w:noProof/>
+                <w14:shadow w14:blurRad="38100" w14:dist="19050" w14:dir="2700000" w14:sx="100000" w14:sy="100000" w14:kx="0" w14:ky="0" w14:algn="tl">
+                  <w14:schemeClr w14:val="dk1">
+                    <w14:alpha w14:val="60000"/>
+                  </w14:schemeClr>
+                </w14:shadow>
+                <w14:textOutline w14:w="0" w14:cap="flat" w14:cmpd="sng" w14:algn="ctr">
+                  <w14:noFill/>
+                  <w14:prstDash w14:val="solid"/>
+                  <w14:round/>
+                </w14:textOutline>
+              </w:rPr>
+              <w:t>Feature Description</w:t>
+            </w:r>
+            <w:r>
+              <w:rPr>
+                <w:noProof/>
+                <w:webHidden/>
+              </w:rPr>
+              <w:tab/>
+            </w:r>
+            <w:r>
+              <w:rPr>
+                <w:noProof/>
+                <w:webHidden/>
+              </w:rPr>
+              <w:fldChar w:fldCharType="begin"/>
+            </w:r>
+            <w:r>
+              <w:rPr>
+                <w:noProof/>
+                <w:webHidden/>
+              </w:rPr>
+              <w:instrText xml:space="preserve"> PAGEREF _Toc62720102 \h </w:instrText>
+            </w:r>
+            <w:r>
+              <w:rPr>
+                <w:noProof/>
+                <w:webHidden/>
+              </w:rPr>
+            </w:r>
+            <w:r>
+              <w:rPr>
+                <w:noProof/>
+                <w:webHidden/>
+              </w:rPr>
+              <w:fldChar w:fldCharType="separate"/>
+            </w:r>
+            <w:r>
+              <w:rPr>
+                <w:noProof/>
+                <w:webHidden/>
+              </w:rPr>
+              <w:t>3</w:t>
+            </w:r>
+            <w:r>
+              <w:rPr>
+                <w:noProof/>
+                <w:webHidden/>
+              </w:rPr>
+              <w:fldChar w:fldCharType="end"/>
+            </w:r>
+          </w:hyperlink>
+        </w:p>
+        <w:p>
+          <w:pPr>
+            <w:pStyle w:val="TOC3"/>
+            <w:tabs>
+              <w:tab w:val="right" w:leader="dot" w:pos="9016"/>
+            </w:tabs>
+            <w:rPr>
+              <w:rFonts w:eastAsiaTheme="minorEastAsia"/>
+              <w:noProof/>
+              <w:lang w:eastAsia="en-IE"/>
+            </w:rPr>
+          </w:pPr>
+          <w:hyperlink w:anchor="_Toc62720103" w:history="1">
+            <w:r>
+              <w:rPr>
+                <w:rStyle w:val="Hyperlink"/>
+                <w:rFonts w:ascii="Georgia" w:hAnsi="Georgia"/>
+                <w:noProof/>
+                <w14:shadow w14:blurRad="38100" w14:dist="19050" w14:dir="2700000" w14:sx="100000" w14:sy="100000" w14:kx="0" w14:ky="0" w14:algn="tl">
+                  <w14:schemeClr w14:val="dk1">
+                    <w14:alpha w14:val="60000"/>
+                  </w14:schemeClr>
+                </w14:shadow>
+                <w14:textOutline w14:w="0" w14:cap="flat" w14:cmpd="sng" w14:algn="ctr">
+                  <w14:noFill/>
+                  <w14:prstDash w14:val="solid"/>
+                  <w14:round/>
+                </w14:textOutline>
+              </w:rPr>
+              <w:t>Conditions of satisfaction</w:t>
+            </w:r>
+            <w:r>
+              <w:rPr>
+                <w:noProof/>
+                <w:webHidden/>
+              </w:rPr>
+              <w:tab/>
+            </w:r>
+            <w:r>
+              <w:rPr>
+                <w:noProof/>
+                <w:webHidden/>
+              </w:rPr>
+              <w:fldChar w:fldCharType="begin"/>
+            </w:r>
+            <w:r>
+              <w:rPr>
+                <w:noProof/>
+                <w:webHidden/>
+              </w:rPr>
+              <w:instrText xml:space="preserve"> PAGEREF _Toc62720103 \h </w:instrText>
+            </w:r>
+            <w:r>
+              <w:rPr>
+                <w:noProof/>
+                <w:webHidden/>
+              </w:rPr>
+            </w:r>
+            <w:r>
+              <w:rPr>
+                <w:noProof/>
+                <w:webHidden/>
+              </w:rPr>
+              <w:fldChar w:fldCharType="separate"/>
+            </w:r>
+            <w:r>
+              <w:rPr>
+                <w:noProof/>
+                <w:webHidden/>
+              </w:rPr>
+              <w:t>3</w:t>
+            </w:r>
+            <w:r>
+              <w:rPr>
+                <w:noProof/>
+                <w:webHidden/>
+              </w:rPr>
+              <w:fldChar w:fldCharType="end"/>
+            </w:r>
+          </w:hyperlink>
+        </w:p>
+        <w:p>
+          <w:pPr>
+            <w:pStyle w:val="TOC2"/>
+            <w:tabs>
+              <w:tab w:val="right" w:leader="dot" w:pos="9016"/>
+            </w:tabs>
+            <w:rPr>
+              <w:rFonts w:eastAsiaTheme="minorEastAsia"/>
+              <w:noProof/>
+              <w:lang w:eastAsia="en-IE"/>
+            </w:rPr>
+          </w:pPr>
+          <w:hyperlink w:anchor="_Toc62720104" w:history="1">
+            <w:r>
+              <w:rPr>
+                <w:rStyle w:val="Hyperlink"/>
+                <w:rFonts w:ascii="Georgia" w:hAnsi="Georgia"/>
+                <w:noProof/>
+              </w:rPr>
+              <w:t>Game Rules</w:t>
+            </w:r>
+            <w:r>
+              <w:rPr>
+                <w:noProof/>
+                <w:webHidden/>
+              </w:rPr>
+              <w:tab/>
+            </w:r>
+            <w:r>
+              <w:rPr>
+                <w:noProof/>
+                <w:webHidden/>
+              </w:rPr>
+              <w:fldChar w:fldCharType="begin"/>
+            </w:r>
+            <w:r>
+              <w:rPr>
+                <w:noProof/>
+                <w:webHidden/>
+              </w:rPr>
+              <w:instrText xml:space="preserve"> PAGEREF _Toc62720104 \h </w:instrText>
+            </w:r>
+            <w:r>
+              <w:rPr>
+                <w:noProof/>
+                <w:webHidden/>
+              </w:rPr>
+            </w:r>
+            <w:r>
+              <w:rPr>
+                <w:noProof/>
+                <w:webHidden/>
+              </w:rPr>
+              <w:fldChar w:fldCharType="separate"/>
+            </w:r>
+            <w:r>
+              <w:rPr>
+                <w:noProof/>
+                <w:webHidden/>
+              </w:rPr>
+              <w:t>3</w:t>
+            </w:r>
+            <w:r>
+              <w:rPr>
+                <w:noProof/>
+                <w:webHidden/>
+              </w:rPr>
+              <w:fldChar w:fldCharType="end"/>
+            </w:r>
+          </w:hyperlink>
+        </w:p>
+        <w:p>
+          <w:pPr>
+            <w:pStyle w:val="TOC3"/>
+            <w:tabs>
+              <w:tab w:val="right" w:leader="dot" w:pos="9016"/>
+            </w:tabs>
+            <w:rPr>
+              <w:rFonts w:eastAsiaTheme="minorEastAsia"/>
+              <w:noProof/>
+              <w:lang w:eastAsia="en-IE"/>
+            </w:rPr>
+          </w:pPr>
+          <w:hyperlink w:anchor="_Toc62720105" w:history="1">
+            <w:r>
+              <w:rPr>
+                <w:rStyle w:val="Hyperlink"/>
+                <w:rFonts w:ascii="Georgia" w:hAnsi="Georgia"/>
+                <w:noProof/>
+                <w14:shadow w14:blurRad="38100" w14:dist="19050" w14:dir="2700000" w14:sx="100000" w14:sy="100000" w14:kx="0" w14:ky="0" w14:algn="tl">
+                  <w14:schemeClr w14:val="dk1">
+                    <w14:alpha w14:val="60000"/>
+                  </w14:schemeClr>
+                </w14:shadow>
+                <w14:textOutline w14:w="0" w14:cap="flat" w14:cmpd="sng" w14:algn="ctr">
+                  <w14:noFill/>
+                  <w14:prstDash w14:val="solid"/>
+                  <w14:round/>
+                </w14:textOutline>
+              </w:rPr>
+              <w:t>Feature Description</w:t>
+            </w:r>
+            <w:r>
+              <w:rPr>
+                <w:noProof/>
+                <w:webHidden/>
+              </w:rPr>
+              <w:tab/>
+            </w:r>
+            <w:r>
+              <w:rPr>
+                <w:noProof/>
+                <w:webHidden/>
+              </w:rPr>
+              <w:fldChar w:fldCharType="begin"/>
+            </w:r>
+            <w:r>
+              <w:rPr>
+                <w:noProof/>
+                <w:webHidden/>
+              </w:rPr>
+              <w:instrText xml:space="preserve"> PAGEREF _Toc62720105 \h </w:instrText>
+            </w:r>
+            <w:r>
+              <w:rPr>
+                <w:noProof/>
+                <w:webHidden/>
+              </w:rPr>
+            </w:r>
+            <w:r>
+              <w:rPr>
+                <w:noProof/>
+                <w:webHidden/>
+              </w:rPr>
+              <w:fldChar w:fldCharType="separate"/>
+            </w:r>
+            <w:r>
+              <w:rPr>
+                <w:noProof/>
+                <w:webHidden/>
+              </w:rPr>
+              <w:t>3</w:t>
+            </w:r>
+            <w:r>
+              <w:rPr>
+                <w:noProof/>
+                <w:webHidden/>
+              </w:rPr>
+              <w:fldChar w:fldCharType="end"/>
+            </w:r>
+          </w:hyperlink>
+        </w:p>
+        <w:p>
+          <w:pPr>
+            <w:pStyle w:val="TOC3"/>
+            <w:tabs>
+              <w:tab w:val="right" w:leader="dot" w:pos="9016"/>
+            </w:tabs>
+            <w:rPr>
+              <w:rFonts w:eastAsiaTheme="minorEastAsia"/>
+              <w:noProof/>
+              <w:lang w:eastAsia="en-IE"/>
+            </w:rPr>
+          </w:pPr>
+          <w:hyperlink w:anchor="_Toc62720106" w:history="1">
+            <w:r>
+              <w:rPr>
+                <w:rStyle w:val="Hyperlink"/>
+                <w:rFonts w:ascii="Georgia" w:hAnsi="Georgia"/>
+                <w:noProof/>
+                <w14:shadow w14:blurRad="38100" w14:dist="19050" w14:dir="2700000" w14:sx="100000" w14:sy="100000" w14:kx="0" w14:ky="0" w14:algn="tl">
+                  <w14:schemeClr w14:val="dk1">
+                    <w14:alpha w14:val="60000"/>
+                  </w14:schemeClr>
+                </w14:shadow>
+                <w14:textOutline w14:w="0" w14:cap="flat" w14:cmpd="sng" w14:algn="ctr">
+                  <w14:noFill/>
+                  <w14:prstDash w14:val="solid"/>
+                  <w14:round/>
+                </w14:textOutline>
+              </w:rPr>
+              <w:t>Conditions of satisfaction</w:t>
+            </w:r>
+            <w:r>
+              <w:rPr>
+                <w:noProof/>
+                <w:webHidden/>
+              </w:rPr>
+              <w:tab/>
+            </w:r>
+            <w:r>
+              <w:rPr>
+                <w:noProof/>
+                <w:webHidden/>
+              </w:rPr>
+              <w:fldChar w:fldCharType="begin"/>
+            </w:r>
+            <w:r>
+              <w:rPr>
+                <w:noProof/>
+                <w:webHidden/>
+              </w:rPr>
+              <w:instrText xml:space="preserve"> PAGEREF _Toc62720106 \h </w:instrText>
+            </w:r>
+            <w:r>
+              <w:rPr>
+                <w:noProof/>
+                <w:webHidden/>
+              </w:rPr>
+            </w:r>
+            <w:r>
+              <w:rPr>
+                <w:noProof/>
+                <w:webHidden/>
+              </w:rPr>
+              <w:fldChar w:fldCharType="separate"/>
+            </w:r>
+            <w:r>
+              <w:rPr>
+                <w:noProof/>
+                <w:webHidden/>
+              </w:rPr>
+              <w:t>3</w:t>
+            </w:r>
+            <w:r>
+              <w:rPr>
+                <w:noProof/>
+                <w:webHidden/>
+              </w:rPr>
+              <w:fldChar w:fldCharType="end"/>
+            </w:r>
+          </w:hyperlink>
+        </w:p>
+        <w:p>
+          <w:pPr>
+            <w:pStyle w:val="TOC2"/>
+            <w:tabs>
+              <w:tab w:val="right" w:leader="dot" w:pos="9016"/>
+            </w:tabs>
+            <w:rPr>
+              <w:rFonts w:eastAsiaTheme="minorEastAsia"/>
+              <w:noProof/>
+              <w:lang w:eastAsia="en-IE"/>
+            </w:rPr>
+          </w:pPr>
+          <w:hyperlink w:anchor="_Toc62720107" w:history="1">
+            <w:r>
+              <w:rPr>
+                <w:rStyle w:val="Hyperlink"/>
+                <w:rFonts w:ascii="Georgia" w:hAnsi="Georgia"/>
+                <w:noProof/>
+              </w:rPr>
+              <w:t>Bug Fixes</w:t>
+            </w:r>
+            <w:r>
+              <w:rPr>
+                <w:noProof/>
+                <w:webHidden/>
+              </w:rPr>
+              <w:tab/>
+            </w:r>
+            <w:r>
+              <w:rPr>
+                <w:noProof/>
+                <w:webHidden/>
+              </w:rPr>
+              <w:fldChar w:fldCharType="begin"/>
+            </w:r>
+            <w:r>
+              <w:rPr>
+                <w:noProof/>
+                <w:webHidden/>
+              </w:rPr>
+              <w:instrText xml:space="preserve"> PAGEREF _Toc62720107 \h </w:instrText>
+            </w:r>
+            <w:r>
+              <w:rPr>
+                <w:noProof/>
+                <w:webHidden/>
+              </w:rPr>
+            </w:r>
+            <w:r>
+              <w:rPr>
+                <w:noProof/>
+                <w:webHidden/>
+              </w:rPr>
+              <w:fldChar w:fldCharType="separate"/>
+            </w:r>
+            <w:r>
+              <w:rPr>
+                <w:noProof/>
+                <w:webHidden/>
+              </w:rPr>
+              <w:t>3</w:t>
+            </w:r>
+            <w:r>
+              <w:rPr>
+                <w:noProof/>
+                <w:webHidden/>
+              </w:rPr>
+              <w:fldChar w:fldCharType="end"/>
+            </w:r>
+          </w:hyperlink>
+        </w:p>
+        <w:p>
+          <w:pPr>
+            <w:pStyle w:val="TOC3"/>
+            <w:tabs>
+              <w:tab w:val="right" w:leader="dot" w:pos="9016"/>
+            </w:tabs>
+            <w:rPr>
+              <w:rFonts w:eastAsiaTheme="minorEastAsia"/>
+              <w:noProof/>
+              <w:lang w:eastAsia="en-IE"/>
+            </w:rPr>
+          </w:pPr>
+          <w:hyperlink w:anchor="_Toc62720108" w:history="1">
+            <w:r>
+              <w:rPr>
+                <w:rStyle w:val="Hyperlink"/>
+                <w:rFonts w:ascii="Georgia" w:hAnsi="Georgia"/>
+                <w:noProof/>
+                <w14:shadow w14:blurRad="38100" w14:dist="19050" w14:dir="2700000" w14:sx="100000" w14:sy="100000" w14:kx="0" w14:ky="0" w14:algn="tl">
+                  <w14:schemeClr w14:val="dk1">
+                    <w14:alpha w14:val="60000"/>
+                  </w14:schemeClr>
+                </w14:shadow>
+                <w14:textOutline w14:w="0" w14:cap="flat" w14:cmpd="sng" w14:algn="ctr">
+                  <w14:noFill/>
+                  <w14:prstDash w14:val="solid"/>
+                  <w14:round/>
+                </w14:textOutline>
+              </w:rPr>
+              <w:t>Feature Description</w:t>
+            </w:r>
+            <w:r>
+              <w:rPr>
+                <w:noProof/>
+                <w:webHidden/>
+              </w:rPr>
+              <w:tab/>
+            </w:r>
+            <w:r>
+              <w:rPr>
+                <w:noProof/>
+                <w:webHidden/>
+              </w:rPr>
+              <w:fldChar w:fldCharType="begin"/>
+            </w:r>
+            <w:r>
+              <w:rPr>
+                <w:noProof/>
+                <w:webHidden/>
+              </w:rPr>
+              <w:instrText xml:space="preserve"> PAGEREF _Toc62720108 \h </w:instrText>
+            </w:r>
+            <w:r>
+              <w:rPr>
+                <w:noProof/>
+                <w:webHidden/>
+              </w:rPr>
+            </w:r>
+            <w:r>
+              <w:rPr>
+                <w:noProof/>
+                <w:webHidden/>
+              </w:rPr>
+              <w:fldChar w:fldCharType="separate"/>
+            </w:r>
+            <w:r>
+              <w:rPr>
+                <w:noProof/>
+                <w:webHidden/>
+              </w:rPr>
+              <w:t>3</w:t>
+            </w:r>
+            <w:r>
+              <w:rPr>
+                <w:noProof/>
+                <w:webHidden/>
+              </w:rPr>
+              <w:fldChar w:fldCharType="end"/>
+            </w:r>
+          </w:hyperlink>
+        </w:p>
+        <w:p>
+          <w:pPr>
+            <w:pStyle w:val="TOC3"/>
+            <w:tabs>
+              <w:tab w:val="right" w:leader="dot" w:pos="9016"/>
+            </w:tabs>
+            <w:rPr>
+              <w:rFonts w:eastAsiaTheme="minorEastAsia"/>
+              <w:noProof/>
+              <w:lang w:eastAsia="en-IE"/>
+            </w:rPr>
+          </w:pPr>
+          <w:hyperlink w:anchor="_Toc62720109" w:history="1">
+            <w:r>
+              <w:rPr>
+                <w:rStyle w:val="Hyperlink"/>
+                <w:rFonts w:ascii="Georgia" w:hAnsi="Georgia"/>
+                <w:noProof/>
+                <w14:shadow w14:blurRad="38100" w14:dist="19050" w14:dir="2700000" w14:sx="100000" w14:sy="100000" w14:kx="0" w14:ky="0" w14:algn="tl">
+                  <w14:schemeClr w14:val="dk1">
+                    <w14:alpha w14:val="60000"/>
+                  </w14:schemeClr>
+                </w14:shadow>
+                <w14:textOutline w14:w="0" w14:cap="flat" w14:cmpd="sng" w14:algn="ctr">
+                  <w14:noFill/>
+                  <w14:prstDash w14:val="solid"/>
+                  <w14:round/>
+                </w14:textOutline>
+              </w:rPr>
+              <w:t>Conditions of satisfaction</w:t>
+            </w:r>
+            <w:r>
+              <w:rPr>
+                <w:noProof/>
+                <w:webHidden/>
+              </w:rPr>
+              <w:tab/>
+            </w:r>
+            <w:r>
+              <w:rPr>
+                <w:noProof/>
+                <w:webHidden/>
+              </w:rPr>
+              <w:fldChar w:fldCharType="begin"/>
+            </w:r>
+            <w:r>
+              <w:rPr>
+                <w:noProof/>
+                <w:webHidden/>
+              </w:rPr>
+              <w:instrText xml:space="preserve"> PAGEREF _Toc62720109 \h </w:instrText>
             </w:r>
             <w:r>
               <w:rPr>
@@ -1389,6 +2482,7 @@
         <w:p>
           <w:r>
             <w:rPr>
+              <w:rFonts w:ascii="Georgia" w:hAnsi="Georgia"/>
               <w:b/>
               <w:bCs/>
               <w:noProof/>
@@ -1398,88 +2492,6 @@
         </w:p>
       </w:sdtContent>
     </w:sdt>
-    <w:p>
-      <w:pPr>
-        <w:rPr>
-          <w:rFonts w:ascii="Georgia" w:hAnsi="Georgia"/>
-          <w:sz w:val="32"/>
-          <w:szCs w:val="32"/>
-        </w:rPr>
-      </w:pPr>
-    </w:p>
-    <w:p>
-      <w:pPr>
-        <w:rPr>
-          <w:rFonts w:ascii="Georgia" w:hAnsi="Georgia"/>
-          <w:sz w:val="32"/>
-          <w:szCs w:val="32"/>
-        </w:rPr>
-      </w:pPr>
-    </w:p>
-    <w:p>
-      <w:pPr>
-        <w:rPr>
-          <w:rFonts w:ascii="Georgia" w:hAnsi="Georgia"/>
-          <w:sz w:val="32"/>
-          <w:szCs w:val="32"/>
-        </w:rPr>
-      </w:pPr>
-    </w:p>
-    <w:p>
-      <w:pPr>
-        <w:rPr>
-          <w:rFonts w:ascii="Georgia" w:hAnsi="Georgia"/>
-          <w:sz w:val="32"/>
-          <w:szCs w:val="32"/>
-        </w:rPr>
-      </w:pPr>
-    </w:p>
-    <w:p>
-      <w:pPr>
-        <w:rPr>
-          <w:rFonts w:ascii="Georgia" w:hAnsi="Georgia"/>
-          <w:sz w:val="32"/>
-          <w:szCs w:val="32"/>
-        </w:rPr>
-      </w:pPr>
-    </w:p>
-    <w:p>
-      <w:pPr>
-        <w:rPr>
-          <w:rFonts w:ascii="Georgia" w:hAnsi="Georgia"/>
-          <w:sz w:val="32"/>
-          <w:szCs w:val="32"/>
-        </w:rPr>
-      </w:pPr>
-    </w:p>
-    <w:p>
-      <w:pPr>
-        <w:rPr>
-          <w:rFonts w:ascii="Georgia" w:hAnsi="Georgia"/>
-          <w:sz w:val="32"/>
-          <w:szCs w:val="32"/>
-        </w:rPr>
-      </w:pPr>
-    </w:p>
-    <w:p>
-      <w:pPr>
-        <w:rPr>
-          <w:rFonts w:ascii="Georgia" w:hAnsi="Georgia"/>
-          <w:sz w:val="32"/>
-          <w:szCs w:val="32"/>
-        </w:rPr>
-      </w:pPr>
-    </w:p>
-    <w:p>
-      <w:pPr>
-        <w:rPr>
-          <w:rFonts w:ascii="Georgia" w:hAnsi="Georgia"/>
-          <w:sz w:val="32"/>
-          <w:szCs w:val="32"/>
-        </w:rPr>
-      </w:pPr>
-    </w:p>
-    <w:p/>
     <w:p>
       <w:pPr>
         <w:pStyle w:val="Heading1"/>
@@ -1500,7 +2512,7 @@
           </w14:textOutline>
         </w:rPr>
       </w:pPr>
-      <w:bookmarkStart w:id="0" w:name="_Toc60133156"/>
+      <w:bookmarkStart w:id="0" w:name="_Toc62720079"/>
       <w:r>
         <w:rPr>
           <w:rFonts w:ascii="Georgia" w:hAnsi="Georgia"/>
@@ -1519,68 +2531,25 @@
           </w14:textOutline>
         </w:rPr>
         <w:lastRenderedPageBreak/>
-        <w:t>Introduction</w:t>
+        <w:t>Features</w:t>
       </w:r>
       <w:bookmarkEnd w:id="0"/>
     </w:p>
-    <w:p/>
-    <w:p>
-      <w:pPr>
-        <w:pStyle w:val="Heading1"/>
-        <w:rPr>
-          <w:rFonts w:ascii="Georgia" w:hAnsi="Georgia"/>
-          <w:color w:val="000000" w:themeColor="text1"/>
-          <w:sz w:val="28"/>
-          <w:szCs w:val="28"/>
-          <w14:shadow w14:blurRad="38100" w14:dist="19050" w14:dir="2700000" w14:sx="100000" w14:sy="100000" w14:kx="0" w14:ky="0" w14:algn="tl">
-            <w14:schemeClr w14:val="dk1">
-              <w14:alpha w14:val="60000"/>
-            </w14:schemeClr>
-          </w14:shadow>
-          <w14:textOutline w14:w="0" w14:cap="flat" w14:cmpd="sng" w14:algn="ctr">
-            <w14:noFill/>
-            <w14:prstDash w14:val="solid"/>
-            <w14:round/>
-          </w14:textOutline>
-        </w:rPr>
-      </w:pPr>
-      <w:bookmarkStart w:id="1" w:name="_Toc60133157"/>
-      <w:r>
-        <w:rPr>
-          <w:rFonts w:ascii="Georgia" w:hAnsi="Georgia"/>
-          <w:color w:val="000000" w:themeColor="text1"/>
-          <w:sz w:val="28"/>
-          <w:szCs w:val="28"/>
-          <w14:shadow w14:blurRad="38100" w14:dist="19050" w14:dir="2700000" w14:sx="100000" w14:sy="100000" w14:kx="0" w14:ky="0" w14:algn="tl">
-            <w14:schemeClr w14:val="dk1">
-              <w14:alpha w14:val="60000"/>
-            </w14:schemeClr>
-          </w14:shadow>
-          <w14:textOutline w14:w="0" w14:cap="flat" w14:cmpd="sng" w14:algn="ctr">
-            <w14:noFill/>
-            <w14:prstDash w14:val="solid"/>
-            <w14:round/>
-          </w14:textOutline>
-        </w:rPr>
-        <w:t>Features</w:t>
+    <w:p>
+      <w:pPr>
+        <w:pStyle w:val="Heading2"/>
+        <w:rPr>
+          <w:rFonts w:ascii="Georgia" w:hAnsi="Georgia"/>
+        </w:rPr>
+      </w:pPr>
+      <w:bookmarkStart w:id="1" w:name="_Toc62720080"/>
+      <w:r>
+        <w:rPr>
+          <w:rFonts w:ascii="Georgia" w:hAnsi="Georgia"/>
+        </w:rPr>
+        <w:t>Game Loop</w:t>
       </w:r>
       <w:bookmarkEnd w:id="1"/>
-    </w:p>
-    <w:p>
-      <w:pPr>
-        <w:pStyle w:val="Heading2"/>
-        <w:rPr>
-          <w:rFonts w:ascii="Georgia" w:hAnsi="Georgia"/>
-        </w:rPr>
-      </w:pPr>
-      <w:bookmarkStart w:id="2" w:name="_Toc60133158"/>
-      <w:r>
-        <w:rPr>
-          <w:rFonts w:ascii="Georgia" w:hAnsi="Georgia"/>
-        </w:rPr>
-        <w:t>Game Loop</w:t>
-      </w:r>
-      <w:bookmarkEnd w:id="2"/>
     </w:p>
     <w:p>
       <w:pPr>
@@ -1600,7 +2569,7 @@
           </w14:textOutline>
         </w:rPr>
       </w:pPr>
-      <w:bookmarkStart w:id="3" w:name="_Toc60133159"/>
+      <w:bookmarkStart w:id="2" w:name="_Toc62720081"/>
       <w:r>
         <w:rPr>
           <w:rFonts w:ascii="Georgia" w:hAnsi="Georgia"/>
@@ -1618,7 +2587,7 @@
         </w:rPr>
         <w:t>Feature Description</w:t>
       </w:r>
-      <w:bookmarkEnd w:id="3"/>
+      <w:bookmarkEnd w:id="2"/>
     </w:p>
     <w:p>
       <w:pPr>
@@ -1655,7 +2624,7 @@
           </w14:textOutline>
         </w:rPr>
       </w:pPr>
-      <w:bookmarkStart w:id="4" w:name="_Toc60133160"/>
+      <w:bookmarkStart w:id="3" w:name="_Toc62720082"/>
       <w:r>
         <w:rPr>
           <w:rFonts w:ascii="Georgia" w:hAnsi="Georgia"/>
@@ -1673,7 +2642,7 @@
         </w:rPr>
         <w:t>Conditions of satisfaction</w:t>
       </w:r>
-      <w:bookmarkEnd w:id="4"/>
+      <w:bookmarkEnd w:id="3"/>
     </w:p>
     <w:p>
       <w:pPr>
@@ -1726,14 +2695,14 @@
           <w:rFonts w:ascii="Georgia" w:hAnsi="Georgia"/>
         </w:rPr>
       </w:pPr>
-      <w:bookmarkStart w:id="5" w:name="_Toc60133161"/>
+      <w:bookmarkStart w:id="4" w:name="_Toc62720083"/>
       <w:r>
         <w:rPr>
           <w:rFonts w:ascii="Georgia" w:hAnsi="Georgia"/>
         </w:rPr>
         <w:t>Game Entities</w:t>
       </w:r>
-      <w:bookmarkEnd w:id="5"/>
+      <w:bookmarkEnd w:id="4"/>
     </w:p>
     <w:p>
       <w:pPr>
@@ -1753,7 +2722,7 @@
           </w14:textOutline>
         </w:rPr>
       </w:pPr>
-      <w:bookmarkStart w:id="6" w:name="_Toc60133162"/>
+      <w:bookmarkStart w:id="5" w:name="_Toc62720084"/>
       <w:r>
         <w:rPr>
           <w:rFonts w:ascii="Georgia" w:hAnsi="Georgia"/>
@@ -1771,7 +2740,7 @@
         </w:rPr>
         <w:t>Feature Description</w:t>
       </w:r>
-      <w:bookmarkEnd w:id="6"/>
+      <w:bookmarkEnd w:id="5"/>
     </w:p>
     <w:p>
       <w:pPr>
@@ -1824,7 +2793,7 @@
           </w14:textOutline>
         </w:rPr>
       </w:pPr>
-      <w:bookmarkStart w:id="7" w:name="_Toc60133163"/>
+      <w:bookmarkStart w:id="6" w:name="_Toc62720085"/>
       <w:r>
         <w:rPr>
           <w:rFonts w:ascii="Georgia" w:hAnsi="Georgia"/>
@@ -1842,7 +2811,7 @@
         </w:rPr>
         <w:t>Conditions of satisfaction</w:t>
       </w:r>
-      <w:bookmarkEnd w:id="7"/>
+      <w:bookmarkEnd w:id="6"/>
     </w:p>
     <w:p>
       <w:pPr>
@@ -1917,7 +2886,7 @@
           <w:rFonts w:ascii="Georgia" w:hAnsi="Georgia"/>
         </w:rPr>
       </w:pPr>
-      <w:bookmarkStart w:id="8" w:name="_Toc60133164"/>
+      <w:bookmarkStart w:id="7" w:name="_Toc62720086"/>
       <w:r>
         <w:rPr>
           <w:rFonts w:ascii="Georgia" w:hAnsi="Georgia"/>
@@ -1930,7 +2899,7 @@
         </w:rPr>
         <w:t xml:space="preserve"> Movement</w:t>
       </w:r>
-      <w:bookmarkEnd w:id="8"/>
+      <w:bookmarkEnd w:id="7"/>
     </w:p>
     <w:p>
       <w:pPr>
@@ -1950,7 +2919,7 @@
           </w14:textOutline>
         </w:rPr>
       </w:pPr>
-      <w:bookmarkStart w:id="9" w:name="_Toc60133165"/>
+      <w:bookmarkStart w:id="8" w:name="_Toc62720087"/>
       <w:r>
         <w:rPr>
           <w:rFonts w:ascii="Georgia" w:hAnsi="Georgia"/>
@@ -1968,47 +2937,23 @@
         </w:rPr>
         <w:t>Feature Description</w:t>
       </w:r>
-      <w:bookmarkEnd w:id="9"/>
-    </w:p>
-    <w:p>
-      <w:pPr>
-        <w:rPr>
-          <w:rFonts w:ascii="Georgia" w:hAnsi="Georgia"/>
-          <w:sz w:val="24"/>
-          <w:szCs w:val="24"/>
-        </w:rPr>
-      </w:pPr>
-      <w:r>
-        <w:rPr>
-          <w:rFonts w:ascii="Georgia" w:hAnsi="Georgia"/>
-          <w:sz w:val="24"/>
-          <w:szCs w:val="24"/>
-        </w:rPr>
-        <w:t xml:space="preserve">This feature will add </w:t>
-      </w:r>
-      <w:r>
-        <w:rPr>
-          <w:rFonts w:ascii="Georgia" w:hAnsi="Georgia"/>
-          <w:sz w:val="24"/>
-          <w:szCs w:val="24"/>
-        </w:rPr>
-        <w:t>movement to the</w:t>
-      </w:r>
-      <w:r>
-        <w:rPr>
-          <w:rFonts w:ascii="Georgia" w:hAnsi="Georgia"/>
-          <w:sz w:val="24"/>
-          <w:szCs w:val="24"/>
-        </w:rPr>
-        <w:t xml:space="preserve"> base class player</w:t>
-      </w:r>
-      <w:r>
-        <w:rPr>
-          <w:rFonts w:ascii="Georgia" w:hAnsi="Georgia"/>
-          <w:sz w:val="24"/>
-          <w:szCs w:val="24"/>
-        </w:rPr>
-        <w:t>.</w:t>
+      <w:bookmarkEnd w:id="8"/>
+    </w:p>
+    <w:p>
+      <w:pPr>
+        <w:rPr>
+          <w:rFonts w:ascii="Georgia" w:hAnsi="Georgia"/>
+          <w:sz w:val="24"/>
+          <w:szCs w:val="24"/>
+        </w:rPr>
+      </w:pPr>
+      <w:r>
+        <w:rPr>
+          <w:rFonts w:ascii="Georgia" w:hAnsi="Georgia"/>
+          <w:sz w:val="24"/>
+          <w:szCs w:val="24"/>
+        </w:rPr>
+        <w:t>This feature will add movement to the base class player.</w:t>
       </w:r>
     </w:p>
     <w:p>
@@ -2029,7 +2974,7 @@
           </w14:textOutline>
         </w:rPr>
       </w:pPr>
-      <w:bookmarkStart w:id="10" w:name="_Toc60133166"/>
+      <w:bookmarkStart w:id="9" w:name="_Toc62720088"/>
       <w:r>
         <w:rPr>
           <w:rFonts w:ascii="Georgia" w:hAnsi="Georgia"/>
@@ -2047,7 +2992,7 @@
         </w:rPr>
         <w:t>Conditions of satisfaction</w:t>
       </w:r>
-      <w:bookmarkEnd w:id="10"/>
+      <w:bookmarkEnd w:id="9"/>
     </w:p>
     <w:p>
       <w:pPr>
@@ -2078,14 +3023,20 @@
           <w:rFonts w:ascii="Georgia" w:hAnsi="Georgia"/>
         </w:rPr>
       </w:pPr>
-      <w:bookmarkStart w:id="11" w:name="_Toc60133167"/>
+      <w:bookmarkStart w:id="10" w:name="_Toc62720089"/>
       <w:r>
         <w:rPr>
           <w:rFonts w:ascii="Georgia" w:hAnsi="Georgia"/>
         </w:rPr>
         <w:t>Screen Wrap</w:t>
       </w:r>
-      <w:bookmarkEnd w:id="11"/>
+      <w:r>
+        <w:rPr>
+          <w:rFonts w:ascii="Georgia" w:hAnsi="Georgia"/>
+        </w:rPr>
+        <w:t>/Boundary Collisions</w:t>
+      </w:r>
+      <w:bookmarkEnd w:id="10"/>
     </w:p>
     <w:p>
       <w:pPr>
@@ -2105,7 +3056,7 @@
           </w14:textOutline>
         </w:rPr>
       </w:pPr>
-      <w:bookmarkStart w:id="12" w:name="_Toc60133168"/>
+      <w:bookmarkStart w:id="11" w:name="_Toc62720090"/>
       <w:r>
         <w:rPr>
           <w:rFonts w:ascii="Georgia" w:hAnsi="Georgia"/>
@@ -2123,23 +3074,47 @@
         </w:rPr>
         <w:t>Feature Description</w:t>
       </w:r>
-      <w:bookmarkEnd w:id="12"/>
-    </w:p>
-    <w:p>
-      <w:pPr>
-        <w:rPr>
-          <w:rFonts w:ascii="Georgia" w:hAnsi="Georgia"/>
-          <w:sz w:val="24"/>
-          <w:szCs w:val="24"/>
-        </w:rPr>
-      </w:pPr>
-      <w:r>
-        <w:rPr>
-          <w:rFonts w:ascii="Georgia" w:hAnsi="Georgia"/>
-          <w:sz w:val="24"/>
-          <w:szCs w:val="24"/>
-        </w:rPr>
-        <w:t>This feature will make entities on the screen wrap around the screen and appear on the other side.</w:t>
+      <w:bookmarkEnd w:id="11"/>
+    </w:p>
+    <w:p>
+      <w:pPr>
+        <w:rPr>
+          <w:rFonts w:ascii="Georgia" w:hAnsi="Georgia"/>
+          <w:sz w:val="24"/>
+          <w:szCs w:val="24"/>
+        </w:rPr>
+      </w:pPr>
+      <w:r>
+        <w:rPr>
+          <w:rFonts w:ascii="Georgia" w:hAnsi="Georgia"/>
+          <w:sz w:val="24"/>
+          <w:szCs w:val="24"/>
+        </w:rPr>
+        <w:t>This feature will make entities on the screen wrap around the screen and appear on the other side</w:t>
+      </w:r>
+      <w:r>
+        <w:rPr>
+          <w:rFonts w:ascii="Georgia" w:hAnsi="Georgia"/>
+          <w:sz w:val="24"/>
+          <w:szCs w:val="24"/>
+        </w:rPr>
+        <w:t xml:space="preserve"> or </w:t>
+      </w:r>
+      <w:r>
+        <w:rPr>
+          <w:rFonts w:ascii="Georgia" w:hAnsi="Georgia"/>
+          <w:sz w:val="24"/>
+          <w:szCs w:val="24"/>
+        </w:rPr>
+        <w:t xml:space="preserve">boundary collisions </w:t>
+      </w:r>
+      <w:r>
+        <w:rPr>
+          <w:rFonts w:ascii="Georgia" w:hAnsi="Georgia"/>
+          <w:sz w:val="24"/>
+          <w:szCs w:val="24"/>
+        </w:rPr>
+        <w:t>will stop entities from passing the edge of the screen.</w:t>
       </w:r>
     </w:p>
     <w:p>
@@ -2160,7 +3135,7 @@
           </w14:textOutline>
         </w:rPr>
       </w:pPr>
-      <w:bookmarkStart w:id="13" w:name="_Toc60133169"/>
+      <w:bookmarkStart w:id="12" w:name="_Toc62720091"/>
       <w:r>
         <w:rPr>
           <w:rFonts w:ascii="Georgia" w:hAnsi="Georgia"/>
@@ -2178,7 +3153,7 @@
         </w:rPr>
         <w:t>Conditions of satisfaction</w:t>
       </w:r>
-      <w:bookmarkEnd w:id="13"/>
+      <w:bookmarkEnd w:id="12"/>
     </w:p>
     <w:p>
       <w:pPr>
@@ -2204,14 +3179,14 @@
           <w:rFonts w:ascii="Georgia" w:hAnsi="Georgia"/>
         </w:rPr>
       </w:pPr>
-      <w:bookmarkStart w:id="14" w:name="_Toc60133170"/>
+      <w:bookmarkStart w:id="13" w:name="_Toc62720092"/>
       <w:r>
         <w:rPr>
           <w:rFonts w:ascii="Georgia" w:hAnsi="Georgia"/>
         </w:rPr>
         <w:t>Entity Collision</w:t>
       </w:r>
-      <w:bookmarkEnd w:id="14"/>
+      <w:bookmarkEnd w:id="13"/>
     </w:p>
     <w:p>
       <w:pPr>
@@ -2231,7 +3206,7 @@
           </w14:textOutline>
         </w:rPr>
       </w:pPr>
-      <w:bookmarkStart w:id="15" w:name="_Toc60133171"/>
+      <w:bookmarkStart w:id="14" w:name="_Toc62720093"/>
       <w:r>
         <w:rPr>
           <w:rFonts w:ascii="Georgia" w:hAnsi="Georgia"/>
@@ -2249,7 +3224,7 @@
         </w:rPr>
         <w:t>Feature Description</w:t>
       </w:r>
-      <w:bookmarkEnd w:id="15"/>
+      <w:bookmarkEnd w:id="14"/>
     </w:p>
     <w:p>
       <w:pPr>
@@ -2286,7 +3261,7 @@
           </w14:textOutline>
         </w:rPr>
       </w:pPr>
-      <w:bookmarkStart w:id="16" w:name="_Toc60133172"/>
+      <w:bookmarkStart w:id="15" w:name="_Toc62720094"/>
       <w:r>
         <w:rPr>
           <w:rFonts w:ascii="Georgia" w:hAnsi="Georgia"/>
@@ -2304,7 +3279,7 @@
         </w:rPr>
         <w:t>Conditions of satisfaction</w:t>
       </w:r>
-      <w:bookmarkEnd w:id="16"/>
+      <w:bookmarkEnd w:id="15"/>
     </w:p>
     <w:p>
       <w:pPr>
@@ -2352,30 +3327,751 @@
     </w:p>
     <w:p>
       <w:pPr>
-        <w:rPr>
-          <w:rFonts w:ascii="Georgia" w:hAnsi="Georgia"/>
-          <w:sz w:val="32"/>
-          <w:szCs w:val="32"/>
-        </w:rPr>
-      </w:pPr>
-    </w:p>
-    <w:p>
-      <w:pPr>
-        <w:rPr>
-          <w:rFonts w:ascii="Georgia" w:hAnsi="Georgia"/>
-          <w:sz w:val="32"/>
-          <w:szCs w:val="32"/>
-        </w:rPr>
-      </w:pPr>
-    </w:p>
-    <w:p>
-      <w:pPr>
-        <w:rPr>
-          <w:rFonts w:ascii="Georgia" w:hAnsi="Georgia"/>
-          <w:sz w:val="32"/>
-          <w:szCs w:val="32"/>
-        </w:rPr>
-      </w:pPr>
+        <w:pStyle w:val="Heading2"/>
+        <w:rPr>
+          <w:rFonts w:ascii="Georgia" w:hAnsi="Georgia"/>
+        </w:rPr>
+      </w:pPr>
+      <w:bookmarkStart w:id="16" w:name="_Toc62720095"/>
+      <w:r>
+        <w:rPr>
+          <w:rFonts w:ascii="Georgia" w:hAnsi="Georgia"/>
+        </w:rPr>
+        <w:lastRenderedPageBreak/>
+        <w:t>Server and Client Setup</w:t>
+      </w:r>
+      <w:bookmarkEnd w:id="16"/>
+    </w:p>
+    <w:p>
+      <w:pPr>
+        <w:pStyle w:val="Heading3"/>
+        <w:rPr>
+          <w:rFonts w:ascii="Georgia" w:hAnsi="Georgia"/>
+          <w:color w:val="000000" w:themeColor="text1"/>
+          <w14:shadow w14:blurRad="38100" w14:dist="19050" w14:dir="2700000" w14:sx="100000" w14:sy="100000" w14:kx="0" w14:ky="0" w14:algn="tl">
+            <w14:schemeClr w14:val="dk1">
+              <w14:alpha w14:val="60000"/>
+            </w14:schemeClr>
+          </w14:shadow>
+          <w14:textOutline w14:w="0" w14:cap="flat" w14:cmpd="sng" w14:algn="ctr">
+            <w14:noFill/>
+            <w14:prstDash w14:val="solid"/>
+            <w14:round/>
+          </w14:textOutline>
+        </w:rPr>
+      </w:pPr>
+      <w:bookmarkStart w:id="17" w:name="_Toc62720096"/>
+      <w:r>
+        <w:rPr>
+          <w:rFonts w:ascii="Georgia" w:hAnsi="Georgia"/>
+          <w:color w:val="000000" w:themeColor="text1"/>
+          <w14:shadow w14:blurRad="38100" w14:dist="19050" w14:dir="2700000" w14:sx="100000" w14:sy="100000" w14:kx="0" w14:ky="0" w14:algn="tl">
+            <w14:schemeClr w14:val="dk1">
+              <w14:alpha w14:val="60000"/>
+            </w14:schemeClr>
+          </w14:shadow>
+          <w14:textOutline w14:w="0" w14:cap="flat" w14:cmpd="sng" w14:algn="ctr">
+            <w14:noFill/>
+            <w14:prstDash w14:val="solid"/>
+            <w14:round/>
+          </w14:textOutline>
+        </w:rPr>
+        <w:t>Feature Description</w:t>
+      </w:r>
+      <w:bookmarkEnd w:id="17"/>
+    </w:p>
+    <w:p>
+      <w:pPr>
+        <w:rPr>
+          <w:rFonts w:ascii="Georgia" w:hAnsi="Georgia"/>
+          <w:sz w:val="24"/>
+          <w:szCs w:val="24"/>
+        </w:rPr>
+      </w:pPr>
+      <w:r>
+        <w:rPr>
+          <w:rFonts w:ascii="Georgia" w:hAnsi="Georgia"/>
+          <w:sz w:val="24"/>
+          <w:szCs w:val="24"/>
+        </w:rPr>
+        <w:t>Watch the tutorials 1-7, 13 and 20 to get a basic implementation of a client and a server.</w:t>
+      </w:r>
+    </w:p>
+    <w:p>
+      <w:pPr>
+        <w:pStyle w:val="Heading3"/>
+        <w:rPr>
+          <w:rFonts w:ascii="Georgia" w:hAnsi="Georgia"/>
+          <w:color w:val="000000" w:themeColor="text1"/>
+          <w14:shadow w14:blurRad="38100" w14:dist="19050" w14:dir="2700000" w14:sx="100000" w14:sy="100000" w14:kx="0" w14:ky="0" w14:algn="tl">
+            <w14:schemeClr w14:val="dk1">
+              <w14:alpha w14:val="60000"/>
+            </w14:schemeClr>
+          </w14:shadow>
+          <w14:textOutline w14:w="0" w14:cap="flat" w14:cmpd="sng" w14:algn="ctr">
+            <w14:noFill/>
+            <w14:prstDash w14:val="solid"/>
+            <w14:round/>
+          </w14:textOutline>
+        </w:rPr>
+      </w:pPr>
+      <w:bookmarkStart w:id="18" w:name="_Toc62720097"/>
+      <w:r>
+        <w:rPr>
+          <w:rFonts w:ascii="Georgia" w:hAnsi="Georgia"/>
+          <w:color w:val="000000" w:themeColor="text1"/>
+          <w14:shadow w14:blurRad="38100" w14:dist="19050" w14:dir="2700000" w14:sx="100000" w14:sy="100000" w14:kx="0" w14:ky="0" w14:algn="tl">
+            <w14:schemeClr w14:val="dk1">
+              <w14:alpha w14:val="60000"/>
+            </w14:schemeClr>
+          </w14:shadow>
+          <w14:textOutline w14:w="0" w14:cap="flat" w14:cmpd="sng" w14:algn="ctr">
+            <w14:noFill/>
+            <w14:prstDash w14:val="solid"/>
+            <w14:round/>
+          </w14:textOutline>
+        </w:rPr>
+        <w:t>Conditions of satisfaction</w:t>
+      </w:r>
+      <w:bookmarkEnd w:id="18"/>
+    </w:p>
+    <w:p>
+      <w:pPr>
+        <w:pStyle w:val="ListParagraph"/>
+        <w:numPr>
+          <w:ilvl w:val="0"/>
+          <w:numId w:val="4"/>
+        </w:numPr>
+        <w:rPr>
+          <w:rFonts w:ascii="Georgia" w:hAnsi="Georgia"/>
+          <w:sz w:val="24"/>
+          <w:szCs w:val="24"/>
+        </w:rPr>
+      </w:pPr>
+      <w:r>
+        <w:rPr>
+          <w:rFonts w:ascii="Georgia" w:hAnsi="Georgia"/>
+          <w:sz w:val="24"/>
+          <w:szCs w:val="24"/>
+        </w:rPr>
+        <w:t>Watch tutorials on YouTube.</w:t>
+      </w:r>
+    </w:p>
+    <w:p>
+      <w:pPr>
+        <w:pStyle w:val="ListParagraph"/>
+        <w:numPr>
+          <w:ilvl w:val="0"/>
+          <w:numId w:val="4"/>
+        </w:numPr>
+        <w:rPr>
+          <w:rFonts w:ascii="Georgia" w:hAnsi="Georgia"/>
+          <w:sz w:val="24"/>
+          <w:szCs w:val="24"/>
+        </w:rPr>
+      </w:pPr>
+      <w:r>
+        <w:rPr>
+          <w:rFonts w:ascii="Georgia" w:hAnsi="Georgia"/>
+          <w:sz w:val="24"/>
+          <w:szCs w:val="24"/>
+        </w:rPr>
+        <w:t>Implement the client and server from the tutorials from YouTube.</w:t>
+      </w:r>
+    </w:p>
+    <w:p>
+      <w:pPr>
+        <w:pStyle w:val="ListParagraph"/>
+        <w:numPr>
+          <w:ilvl w:val="0"/>
+          <w:numId w:val="4"/>
+        </w:numPr>
+        <w:rPr>
+          <w:rFonts w:ascii="Georgia" w:hAnsi="Georgia"/>
+          <w:sz w:val="24"/>
+          <w:szCs w:val="24"/>
+        </w:rPr>
+      </w:pPr>
+      <w:r>
+        <w:rPr>
+          <w:rFonts w:ascii="Georgia" w:hAnsi="Georgia"/>
+          <w:sz w:val="24"/>
+          <w:szCs w:val="24"/>
+        </w:rPr>
+        <w:t>Have a functional server and client that sends data between each of them.</w:t>
+      </w:r>
+    </w:p>
+    <w:p>
+      <w:pPr>
+        <w:pStyle w:val="Heading2"/>
+        <w:rPr>
+          <w:rFonts w:ascii="Georgia" w:hAnsi="Georgia"/>
+        </w:rPr>
+      </w:pPr>
+      <w:bookmarkStart w:id="19" w:name="_Toc62720098"/>
+      <w:r>
+        <w:rPr>
+          <w:rFonts w:ascii="Georgia" w:hAnsi="Georgia"/>
+        </w:rPr>
+        <w:t xml:space="preserve">Server and Client </w:t>
+      </w:r>
+      <w:r>
+        <w:rPr>
+          <w:rFonts w:ascii="Georgia" w:hAnsi="Georgia"/>
+        </w:rPr>
+        <w:t>Incorporation into Project</w:t>
+      </w:r>
+      <w:bookmarkEnd w:id="19"/>
+    </w:p>
+    <w:p>
+      <w:pPr>
+        <w:pStyle w:val="Heading3"/>
+        <w:rPr>
+          <w:rFonts w:ascii="Georgia" w:hAnsi="Georgia"/>
+          <w:color w:val="000000" w:themeColor="text1"/>
+          <w14:shadow w14:blurRad="38100" w14:dist="19050" w14:dir="2700000" w14:sx="100000" w14:sy="100000" w14:kx="0" w14:ky="0" w14:algn="tl">
+            <w14:schemeClr w14:val="dk1">
+              <w14:alpha w14:val="60000"/>
+            </w14:schemeClr>
+          </w14:shadow>
+          <w14:textOutline w14:w="0" w14:cap="flat" w14:cmpd="sng" w14:algn="ctr">
+            <w14:noFill/>
+            <w14:prstDash w14:val="solid"/>
+            <w14:round/>
+          </w14:textOutline>
+        </w:rPr>
+      </w:pPr>
+      <w:bookmarkStart w:id="20" w:name="_Toc62720099"/>
+      <w:r>
+        <w:rPr>
+          <w:rFonts w:ascii="Georgia" w:hAnsi="Georgia"/>
+          <w:color w:val="000000" w:themeColor="text1"/>
+          <w14:shadow w14:blurRad="38100" w14:dist="19050" w14:dir="2700000" w14:sx="100000" w14:sy="100000" w14:kx="0" w14:ky="0" w14:algn="tl">
+            <w14:schemeClr w14:val="dk1">
+              <w14:alpha w14:val="60000"/>
+            </w14:schemeClr>
+          </w14:shadow>
+          <w14:textOutline w14:w="0" w14:cap="flat" w14:cmpd="sng" w14:algn="ctr">
+            <w14:noFill/>
+            <w14:prstDash w14:val="solid"/>
+            <w14:round/>
+          </w14:textOutline>
+        </w:rPr>
+        <w:t>Feature Description</w:t>
+      </w:r>
+      <w:bookmarkEnd w:id="20"/>
+    </w:p>
+    <w:p>
+      <w:pPr>
+        <w:rPr>
+          <w:rFonts w:ascii="Georgia" w:hAnsi="Georgia"/>
+          <w:sz w:val="24"/>
+          <w:szCs w:val="24"/>
+        </w:rPr>
+      </w:pPr>
+      <w:r>
+        <w:rPr>
+          <w:rFonts w:ascii="Georgia" w:hAnsi="Georgia"/>
+          <w:sz w:val="24"/>
+          <w:szCs w:val="24"/>
+        </w:rPr>
+        <w:t>Take the server and client from the previous feature and implement them into my project.</w:t>
+      </w:r>
+    </w:p>
+    <w:p>
+      <w:pPr>
+        <w:pStyle w:val="Heading3"/>
+        <w:rPr>
+          <w:rFonts w:ascii="Georgia" w:hAnsi="Georgia"/>
+          <w:color w:val="000000" w:themeColor="text1"/>
+          <w14:shadow w14:blurRad="38100" w14:dist="19050" w14:dir="2700000" w14:sx="100000" w14:sy="100000" w14:kx="0" w14:ky="0" w14:algn="tl">
+            <w14:schemeClr w14:val="dk1">
+              <w14:alpha w14:val="60000"/>
+            </w14:schemeClr>
+          </w14:shadow>
+          <w14:textOutline w14:w="0" w14:cap="flat" w14:cmpd="sng" w14:algn="ctr">
+            <w14:noFill/>
+            <w14:prstDash w14:val="solid"/>
+            <w14:round/>
+          </w14:textOutline>
+        </w:rPr>
+      </w:pPr>
+      <w:bookmarkStart w:id="21" w:name="_Toc62720100"/>
+      <w:r>
+        <w:rPr>
+          <w:rFonts w:ascii="Georgia" w:hAnsi="Georgia"/>
+          <w:color w:val="000000" w:themeColor="text1"/>
+          <w14:shadow w14:blurRad="38100" w14:dist="19050" w14:dir="2700000" w14:sx="100000" w14:sy="100000" w14:kx="0" w14:ky="0" w14:algn="tl">
+            <w14:schemeClr w14:val="dk1">
+              <w14:alpha w14:val="60000"/>
+            </w14:schemeClr>
+          </w14:shadow>
+          <w14:textOutline w14:w="0" w14:cap="flat" w14:cmpd="sng" w14:algn="ctr">
+            <w14:noFill/>
+            <w14:prstDash w14:val="solid"/>
+            <w14:round/>
+          </w14:textOutline>
+        </w:rPr>
+        <w:t>Conditions of satisfaction</w:t>
+      </w:r>
+      <w:bookmarkEnd w:id="21"/>
+    </w:p>
+    <w:p>
+      <w:pPr>
+        <w:pStyle w:val="ListParagraph"/>
+        <w:numPr>
+          <w:ilvl w:val="0"/>
+          <w:numId w:val="5"/>
+        </w:numPr>
+        <w:rPr>
+          <w:rFonts w:ascii="Georgia" w:hAnsi="Georgia"/>
+          <w:sz w:val="24"/>
+          <w:szCs w:val="24"/>
+        </w:rPr>
+      </w:pPr>
+      <w:r>
+        <w:rPr>
+          <w:rFonts w:ascii="Georgia" w:hAnsi="Georgia"/>
+          <w:sz w:val="24"/>
+          <w:szCs w:val="24"/>
+        </w:rPr>
+        <w:t>When a game is started you can choose to be a host or a server.</w:t>
+      </w:r>
+    </w:p>
+    <w:p>
+      <w:pPr>
+        <w:pStyle w:val="Heading2"/>
+        <w:rPr>
+          <w:rFonts w:ascii="Georgia" w:hAnsi="Georgia"/>
+        </w:rPr>
+      </w:pPr>
+      <w:bookmarkStart w:id="22" w:name="_Toc62720101"/>
+      <w:r>
+        <w:rPr>
+          <w:rFonts w:ascii="Georgia" w:hAnsi="Georgia"/>
+        </w:rPr>
+        <w:t>UI Implementation</w:t>
+      </w:r>
+      <w:bookmarkEnd w:id="22"/>
+    </w:p>
+    <w:p>
+      <w:pPr>
+        <w:pStyle w:val="Heading3"/>
+        <w:rPr>
+          <w:rFonts w:ascii="Georgia" w:hAnsi="Georgia"/>
+          <w:color w:val="000000" w:themeColor="text1"/>
+          <w14:shadow w14:blurRad="38100" w14:dist="19050" w14:dir="2700000" w14:sx="100000" w14:sy="100000" w14:kx="0" w14:ky="0" w14:algn="tl">
+            <w14:schemeClr w14:val="dk1">
+              <w14:alpha w14:val="60000"/>
+            </w14:schemeClr>
+          </w14:shadow>
+          <w14:textOutline w14:w="0" w14:cap="flat" w14:cmpd="sng" w14:algn="ctr">
+            <w14:noFill/>
+            <w14:prstDash w14:val="solid"/>
+            <w14:round/>
+          </w14:textOutline>
+        </w:rPr>
+      </w:pPr>
+      <w:bookmarkStart w:id="23" w:name="_Toc62720102"/>
+      <w:r>
+        <w:rPr>
+          <w:rFonts w:ascii="Georgia" w:hAnsi="Georgia"/>
+          <w:color w:val="000000" w:themeColor="text1"/>
+          <w14:shadow w14:blurRad="38100" w14:dist="19050" w14:dir="2700000" w14:sx="100000" w14:sy="100000" w14:kx="0" w14:ky="0" w14:algn="tl">
+            <w14:schemeClr w14:val="dk1">
+              <w14:alpha w14:val="60000"/>
+            </w14:schemeClr>
+          </w14:shadow>
+          <w14:textOutline w14:w="0" w14:cap="flat" w14:cmpd="sng" w14:algn="ctr">
+            <w14:noFill/>
+            <w14:prstDash w14:val="solid"/>
+            <w14:round/>
+          </w14:textOutline>
+        </w:rPr>
+        <w:t>Feature Description</w:t>
+      </w:r>
+      <w:bookmarkEnd w:id="23"/>
+    </w:p>
+    <w:p>
+      <w:pPr>
+        <w:rPr>
+          <w:rFonts w:ascii="Georgia" w:hAnsi="Georgia"/>
+          <w:sz w:val="24"/>
+          <w:szCs w:val="24"/>
+        </w:rPr>
+      </w:pPr>
+      <w:r>
+        <w:rPr>
+          <w:rFonts w:ascii="Georgia" w:hAnsi="Georgia"/>
+          <w:sz w:val="24"/>
+          <w:szCs w:val="24"/>
+        </w:rPr>
+        <w:t>Implement UI to show the current state of the game, waiting, playing, game over. Implement UI for choosing host, or client and for entering an IP.</w:t>
+      </w:r>
+    </w:p>
+    <w:p>
+      <w:pPr>
+        <w:pStyle w:val="Heading3"/>
+        <w:rPr>
+          <w:rFonts w:ascii="Georgia" w:hAnsi="Georgia"/>
+          <w:color w:val="000000" w:themeColor="text1"/>
+          <w14:shadow w14:blurRad="38100" w14:dist="19050" w14:dir="2700000" w14:sx="100000" w14:sy="100000" w14:kx="0" w14:ky="0" w14:algn="tl">
+            <w14:schemeClr w14:val="dk1">
+              <w14:alpha w14:val="60000"/>
+            </w14:schemeClr>
+          </w14:shadow>
+          <w14:textOutline w14:w="0" w14:cap="flat" w14:cmpd="sng" w14:algn="ctr">
+            <w14:noFill/>
+            <w14:prstDash w14:val="solid"/>
+            <w14:round/>
+          </w14:textOutline>
+        </w:rPr>
+      </w:pPr>
+      <w:bookmarkStart w:id="24" w:name="_Toc62720103"/>
+      <w:r>
+        <w:rPr>
+          <w:rFonts w:ascii="Georgia" w:hAnsi="Georgia"/>
+          <w:color w:val="000000" w:themeColor="text1"/>
+          <w14:shadow w14:blurRad="38100" w14:dist="19050" w14:dir="2700000" w14:sx="100000" w14:sy="100000" w14:kx="0" w14:ky="0" w14:algn="tl">
+            <w14:schemeClr w14:val="dk1">
+              <w14:alpha w14:val="60000"/>
+            </w14:schemeClr>
+          </w14:shadow>
+          <w14:textOutline w14:w="0" w14:cap="flat" w14:cmpd="sng" w14:algn="ctr">
+            <w14:noFill/>
+            <w14:prstDash w14:val="solid"/>
+            <w14:round/>
+          </w14:textOutline>
+        </w:rPr>
+        <w:t>Conditions of satisfaction</w:t>
+      </w:r>
+      <w:bookmarkEnd w:id="24"/>
+    </w:p>
+    <w:p>
+      <w:pPr>
+        <w:pStyle w:val="ListParagraph"/>
+        <w:numPr>
+          <w:ilvl w:val="0"/>
+          <w:numId w:val="5"/>
+        </w:numPr>
+      </w:pPr>
+      <w:r>
+        <w:rPr>
+          <w:rFonts w:ascii="Georgia" w:hAnsi="Georgia"/>
+          <w:sz w:val="24"/>
+          <w:szCs w:val="24"/>
+        </w:rPr>
+        <w:t>Implement a functional UI to make the game more understandable</w:t>
+      </w:r>
+      <w:r>
+        <w:t>.</w:t>
+      </w:r>
+    </w:p>
+    <w:p>
+      <w:pPr>
+        <w:pStyle w:val="Heading2"/>
+        <w:rPr>
+          <w:rFonts w:ascii="Georgia" w:hAnsi="Georgia"/>
+        </w:rPr>
+      </w:pPr>
+      <w:bookmarkStart w:id="25" w:name="_Toc62720104"/>
+      <w:r>
+        <w:rPr>
+          <w:rFonts w:ascii="Georgia" w:hAnsi="Georgia"/>
+        </w:rPr>
+        <w:t>Game Rules</w:t>
+      </w:r>
+      <w:bookmarkEnd w:id="25"/>
+    </w:p>
+    <w:p>
+      <w:pPr>
+        <w:pStyle w:val="Heading3"/>
+        <w:rPr>
+          <w:rFonts w:ascii="Georgia" w:hAnsi="Georgia"/>
+          <w:color w:val="000000" w:themeColor="text1"/>
+          <w14:shadow w14:blurRad="38100" w14:dist="19050" w14:dir="2700000" w14:sx="100000" w14:sy="100000" w14:kx="0" w14:ky="0" w14:algn="tl">
+            <w14:schemeClr w14:val="dk1">
+              <w14:alpha w14:val="60000"/>
+            </w14:schemeClr>
+          </w14:shadow>
+          <w14:textOutline w14:w="0" w14:cap="flat" w14:cmpd="sng" w14:algn="ctr">
+            <w14:noFill/>
+            <w14:prstDash w14:val="solid"/>
+            <w14:round/>
+          </w14:textOutline>
+        </w:rPr>
+      </w:pPr>
+      <w:bookmarkStart w:id="26" w:name="_Toc62720105"/>
+      <w:r>
+        <w:rPr>
+          <w:rFonts w:ascii="Georgia" w:hAnsi="Georgia"/>
+          <w:color w:val="000000" w:themeColor="text1"/>
+          <w14:shadow w14:blurRad="38100" w14:dist="19050" w14:dir="2700000" w14:sx="100000" w14:sy="100000" w14:kx="0" w14:ky="0" w14:algn="tl">
+            <w14:schemeClr w14:val="dk1">
+              <w14:alpha w14:val="60000"/>
+            </w14:schemeClr>
+          </w14:shadow>
+          <w14:textOutline w14:w="0" w14:cap="flat" w14:cmpd="sng" w14:algn="ctr">
+            <w14:noFill/>
+            <w14:prstDash w14:val="solid"/>
+            <w14:round/>
+          </w14:textOutline>
+        </w:rPr>
+        <w:t>Feature Description</w:t>
+      </w:r>
+      <w:bookmarkEnd w:id="26"/>
+    </w:p>
+    <w:p>
+      <w:pPr>
+        <w:rPr>
+          <w:rFonts w:ascii="Georgia" w:hAnsi="Georgia"/>
+          <w:sz w:val="24"/>
+          <w:szCs w:val="24"/>
+        </w:rPr>
+      </w:pPr>
+      <w:r>
+        <w:rPr>
+          <w:rFonts w:ascii="Georgia" w:hAnsi="Georgia"/>
+          <w:sz w:val="24"/>
+          <w:szCs w:val="24"/>
+        </w:rPr>
+        <w:t>Add the game rules for a game of tag.</w:t>
+      </w:r>
+    </w:p>
+    <w:p>
+      <w:pPr>
+        <w:pStyle w:val="Heading3"/>
+        <w:rPr>
+          <w:rFonts w:ascii="Georgia" w:hAnsi="Georgia"/>
+          <w:color w:val="000000" w:themeColor="text1"/>
+          <w14:shadow w14:blurRad="38100" w14:dist="19050" w14:dir="2700000" w14:sx="100000" w14:sy="100000" w14:kx="0" w14:ky="0" w14:algn="tl">
+            <w14:schemeClr w14:val="dk1">
+              <w14:alpha w14:val="60000"/>
+            </w14:schemeClr>
+          </w14:shadow>
+          <w14:textOutline w14:w="0" w14:cap="flat" w14:cmpd="sng" w14:algn="ctr">
+            <w14:noFill/>
+            <w14:prstDash w14:val="solid"/>
+            <w14:round/>
+          </w14:textOutline>
+        </w:rPr>
+      </w:pPr>
+      <w:bookmarkStart w:id="27" w:name="_Toc62720106"/>
+      <w:r>
+        <w:rPr>
+          <w:rFonts w:ascii="Georgia" w:hAnsi="Georgia"/>
+          <w:color w:val="000000" w:themeColor="text1"/>
+          <w14:shadow w14:blurRad="38100" w14:dist="19050" w14:dir="2700000" w14:sx="100000" w14:sy="100000" w14:kx="0" w14:ky="0" w14:algn="tl">
+            <w14:schemeClr w14:val="dk1">
+              <w14:alpha w14:val="60000"/>
+            </w14:schemeClr>
+          </w14:shadow>
+          <w14:textOutline w14:w="0" w14:cap="flat" w14:cmpd="sng" w14:algn="ctr">
+            <w14:noFill/>
+            <w14:prstDash w14:val="solid"/>
+            <w14:round/>
+          </w14:textOutline>
+        </w:rPr>
+        <w:t>Conditions of satisfaction</w:t>
+      </w:r>
+      <w:bookmarkEnd w:id="27"/>
+    </w:p>
+    <w:p>
+      <w:pPr>
+        <w:pStyle w:val="ListParagraph"/>
+        <w:numPr>
+          <w:ilvl w:val="0"/>
+          <w:numId w:val="5"/>
+        </w:numPr>
+        <w:rPr>
+          <w:rFonts w:ascii="Georgia" w:hAnsi="Georgia"/>
+          <w:sz w:val="24"/>
+          <w:szCs w:val="24"/>
+        </w:rPr>
+      </w:pPr>
+      <w:r>
+        <w:rPr>
+          <w:rFonts w:ascii="Georgia" w:hAnsi="Georgia"/>
+          <w:sz w:val="24"/>
+          <w:szCs w:val="24"/>
+        </w:rPr>
+        <w:t>Implement states for each game stage.</w:t>
+      </w:r>
+    </w:p>
+    <w:p>
+      <w:pPr>
+        <w:pStyle w:val="ListParagraph"/>
+        <w:numPr>
+          <w:ilvl w:val="0"/>
+          <w:numId w:val="5"/>
+        </w:numPr>
+        <w:rPr>
+          <w:rFonts w:ascii="Georgia" w:hAnsi="Georgia"/>
+          <w:sz w:val="24"/>
+          <w:szCs w:val="24"/>
+        </w:rPr>
+      </w:pPr>
+      <w:r>
+        <w:rPr>
+          <w:rFonts w:ascii="Georgia" w:hAnsi="Georgia"/>
+          <w:sz w:val="24"/>
+          <w:szCs w:val="24"/>
+        </w:rPr>
+        <w:t>Handle game waiting, game playing and game over.</w:t>
+      </w:r>
+    </w:p>
+    <w:p>
+      <w:pPr>
+        <w:pStyle w:val="Heading2"/>
+        <w:rPr>
+          <w:rFonts w:ascii="Georgia" w:hAnsi="Georgia"/>
+        </w:rPr>
+      </w:pPr>
+      <w:bookmarkStart w:id="28" w:name="_Toc62720107"/>
+      <w:r>
+        <w:rPr>
+          <w:rFonts w:ascii="Georgia" w:hAnsi="Georgia"/>
+        </w:rPr>
+        <w:t>Bug Fixes</w:t>
+      </w:r>
+      <w:bookmarkEnd w:id="28"/>
+    </w:p>
+    <w:p>
+      <w:pPr>
+        <w:pStyle w:val="Heading3"/>
+        <w:rPr>
+          <w:rFonts w:ascii="Georgia" w:hAnsi="Georgia"/>
+          <w:color w:val="000000" w:themeColor="text1"/>
+          <w14:shadow w14:blurRad="38100" w14:dist="19050" w14:dir="2700000" w14:sx="100000" w14:sy="100000" w14:kx="0" w14:ky="0" w14:algn="tl">
+            <w14:schemeClr w14:val="dk1">
+              <w14:alpha w14:val="60000"/>
+            </w14:schemeClr>
+          </w14:shadow>
+          <w14:textOutline w14:w="0" w14:cap="flat" w14:cmpd="sng" w14:algn="ctr">
+            <w14:noFill/>
+            <w14:prstDash w14:val="solid"/>
+            <w14:round/>
+          </w14:textOutline>
+        </w:rPr>
+      </w:pPr>
+      <w:bookmarkStart w:id="29" w:name="_Toc62720108"/>
+      <w:r>
+        <w:rPr>
+          <w:rFonts w:ascii="Georgia" w:hAnsi="Georgia"/>
+          <w:color w:val="000000" w:themeColor="text1"/>
+          <w14:shadow w14:blurRad="38100" w14:dist="19050" w14:dir="2700000" w14:sx="100000" w14:sy="100000" w14:kx="0" w14:ky="0" w14:algn="tl">
+            <w14:schemeClr w14:val="dk1">
+              <w14:alpha w14:val="60000"/>
+            </w14:schemeClr>
+          </w14:shadow>
+          <w14:textOutline w14:w="0" w14:cap="flat" w14:cmpd="sng" w14:algn="ctr">
+            <w14:noFill/>
+            <w14:prstDash w14:val="solid"/>
+            <w14:round/>
+          </w14:textOutline>
+        </w:rPr>
+        <w:t>Feature Description</w:t>
+      </w:r>
+      <w:bookmarkEnd w:id="29"/>
+    </w:p>
+    <w:p>
+      <w:pPr>
+        <w:rPr>
+          <w:rFonts w:ascii="Georgia" w:hAnsi="Georgia"/>
+          <w:sz w:val="24"/>
+          <w:szCs w:val="24"/>
+        </w:rPr>
+      </w:pPr>
+      <w:r>
+        <w:rPr>
+          <w:rFonts w:ascii="Georgia" w:hAnsi="Georgia"/>
+          <w:sz w:val="24"/>
+          <w:szCs w:val="24"/>
+        </w:rPr>
+        <w:t xml:space="preserve">Fix any small bugs that occur during the project. </w:t>
+      </w:r>
+    </w:p>
+    <w:p>
+      <w:pPr>
+        <w:pStyle w:val="Heading3"/>
+        <w:rPr>
+          <w:rFonts w:ascii="Georgia" w:hAnsi="Georgia"/>
+          <w:color w:val="000000" w:themeColor="text1"/>
+          <w14:shadow w14:blurRad="38100" w14:dist="19050" w14:dir="2700000" w14:sx="100000" w14:sy="100000" w14:kx="0" w14:ky="0" w14:algn="tl">
+            <w14:schemeClr w14:val="dk1">
+              <w14:alpha w14:val="60000"/>
+            </w14:schemeClr>
+          </w14:shadow>
+          <w14:textOutline w14:w="0" w14:cap="flat" w14:cmpd="sng" w14:algn="ctr">
+            <w14:noFill/>
+            <w14:prstDash w14:val="solid"/>
+            <w14:round/>
+          </w14:textOutline>
+        </w:rPr>
+      </w:pPr>
+      <w:bookmarkStart w:id="30" w:name="_Toc62720109"/>
+      <w:r>
+        <w:rPr>
+          <w:rFonts w:ascii="Georgia" w:hAnsi="Georgia"/>
+          <w:color w:val="000000" w:themeColor="text1"/>
+          <w14:shadow w14:blurRad="38100" w14:dist="19050" w14:dir="2700000" w14:sx="100000" w14:sy="100000" w14:kx="0" w14:ky="0" w14:algn="tl">
+            <w14:schemeClr w14:val="dk1">
+              <w14:alpha w14:val="60000"/>
+            </w14:schemeClr>
+          </w14:shadow>
+          <w14:textOutline w14:w="0" w14:cap="flat" w14:cmpd="sng" w14:algn="ctr">
+            <w14:noFill/>
+            <w14:prstDash w14:val="solid"/>
+            <w14:round/>
+          </w14:textOutline>
+        </w:rPr>
+        <w:t>Conditions of satisfaction</w:t>
+      </w:r>
+      <w:bookmarkEnd w:id="30"/>
+    </w:p>
+    <w:p>
+      <w:pPr>
+        <w:pStyle w:val="ListParagraph"/>
+        <w:numPr>
+          <w:ilvl w:val="0"/>
+          <w:numId w:val="6"/>
+        </w:numPr>
+        <w:rPr>
+          <w:rFonts w:ascii="Georgia" w:hAnsi="Georgia"/>
+          <w:sz w:val="24"/>
+          <w:szCs w:val="24"/>
+        </w:rPr>
+      </w:pPr>
+      <w:r>
+        <w:rPr>
+          <w:rFonts w:ascii="Georgia" w:hAnsi="Georgia"/>
+          <w:sz w:val="24"/>
+          <w:szCs w:val="24"/>
+        </w:rPr>
+        <w:t>Playtest and attempt to see If there are any bugs within the game.</w:t>
+      </w:r>
+    </w:p>
+    <w:p>
+      <w:pPr>
+        <w:pStyle w:val="ListParagraph"/>
+        <w:numPr>
+          <w:ilvl w:val="0"/>
+          <w:numId w:val="6"/>
+        </w:numPr>
+        <w:rPr>
+          <w:rFonts w:ascii="Georgia" w:hAnsi="Georgia"/>
+          <w:sz w:val="24"/>
+          <w:szCs w:val="24"/>
+        </w:rPr>
+      </w:pPr>
+      <w:r>
+        <w:rPr>
+          <w:rFonts w:ascii="Georgia" w:hAnsi="Georgia"/>
+          <w:sz w:val="24"/>
+          <w:szCs w:val="24"/>
+        </w:rPr>
+        <w:t>If there are any bugs fix them and playtest again to ensure that the game is operating correctly.</w:t>
+      </w:r>
     </w:p>
     <w:sectPr>
       <w:pgSz w:w="11906" w:h="16838"/>
@@ -2390,9 +4086,9 @@
 <file path=word/numbering.xml><?xml version="1.0" encoding="utf-8"?>
 <w:numbering xmlns:wpc="http://schemas.microsoft.com/office/word/2010/wordprocessingCanvas" xmlns:cx="http://schemas.microsoft.com/office/drawing/2014/chartex" xmlns:cx1="http://schemas.microsoft.com/office/drawing/2015/9/8/chartex" xmlns:cx2="http://schemas.microsoft.com/office/drawing/2015/10/21/chartex" xmlns:cx3="http://schemas.microsoft.com/office/drawing/2016/5/9/chartex" xmlns:cx4="http://schemas.microsoft.com/office/drawing/2016/5/10/chartex" xmlns:cx5="http://schemas.microsoft.com/office/drawing/2016/5/11/chartex" xmlns:cx6="http://schemas.microsoft.com/office/drawing/2016/5/12/chartex" xmlns:cx7="http://schemas.microsoft.com/office/drawing/2016/5/13/chartex" xmlns:cx8="http://schemas.microsoft.com/office/drawing/2016/5/14/chartex" xmlns:mc="http://schemas.openxmlformats.org/markup-compatibility/2006" xmlns:aink="http://schemas.microsoft.com/office/drawing/2016/ink" xmlns:am3d="http://schemas.microsoft.com/office/drawing/2017/model3d" xmlns:o="urn:schemas-microsoft-com:office:office" xmlns:r="http://schemas.openxmlformats.org/officeDocument/2006/relationships" xmlns:m="http://schemas.openxmlformats.org/officeDocument/2006/math" xmlns:v="urn:schemas-microsoft-com:vml" xmlns:wp14="http://schemas.microsoft.com/office/word/2010/wordprocessingDrawing" xmlns:wp="http://schemas.openxmlformats.org/drawingml/2006/wordprocessingDrawing" xmlns:w10="urn:schemas-microsoft-com:office:word" xmlns:w="http://schemas.openxmlformats.org/wordprocessingml/2006/main" xmlns:w14="http://schemas.microsoft.com/office/word/2010/wordml" xmlns:w15="http://schemas.microsoft.com/office/word/2012/wordml" xmlns:w16cex="http://schemas.microsoft.com/office/word/2018/wordml/cex" xmlns:w16cid="http://schemas.microsoft.com/office/word/2016/wordml/cid" xmlns:w16="http://schemas.microsoft.com/office/word/2018/wordml" xmlns:w16se="http://schemas.microsoft.com/office/word/2015/wordml/symex" xmlns:wpg="http://schemas.microsoft.com/office/word/2010/wordprocessingGroup" xmlns:wpi="http://schemas.microsoft.com/office/word/2010/wordprocessingInk" xmlns:wne="http://schemas.microsoft.com/office/word/2006/wordml" xmlns:wps="http://schemas.microsoft.com/office/word/2010/wordprocessingShape" mc:Ignorable="w14 w15 w16se w16cid w16 w16cex wp14">
   <w:abstractNum w:abstractNumId="0" w15:restartNumberingAfterBreak="0">
-    <w:nsid w:val="1BFA0699"/>
+    <w:nsid w:val="02A2281F"/>
     <w:multiLevelType w:val="hybridMultilevel"/>
-    <w:tmpl w:val="CAEA0C5C"/>
+    <w:tmpl w:val="ED103132"/>
     <w:lvl w:ilvl="0" w:tplc="18090001">
       <w:start w:val="1"/>
       <w:numFmt w:val="bullet"/>
@@ -2503,9 +4199,9 @@
     </w:lvl>
   </w:abstractNum>
   <w:abstractNum w:abstractNumId="1" w15:restartNumberingAfterBreak="0">
-    <w:nsid w:val="28451AC9"/>
+    <w:nsid w:val="0FD47536"/>
     <w:multiLevelType w:val="hybridMultilevel"/>
-    <w:tmpl w:val="A9ACBA2E"/>
+    <w:tmpl w:val="EF4E100E"/>
     <w:lvl w:ilvl="0" w:tplc="18090001">
       <w:start w:val="1"/>
       <w:numFmt w:val="bullet"/>
@@ -2616,9 +4312,9 @@
     </w:lvl>
   </w:abstractNum>
   <w:abstractNum w:abstractNumId="2" w15:restartNumberingAfterBreak="0">
-    <w:nsid w:val="4281010A"/>
+    <w:nsid w:val="1BFA0699"/>
     <w:multiLevelType w:val="hybridMultilevel"/>
-    <w:tmpl w:val="F3245FA8"/>
+    <w:tmpl w:val="CAEA0C5C"/>
     <w:lvl w:ilvl="0" w:tplc="18090001">
       <w:start w:val="1"/>
       <w:numFmt w:val="bullet"/>
@@ -2728,14 +4424,362 @@
       </w:rPr>
     </w:lvl>
   </w:abstractNum>
+  <w:abstractNum w:abstractNumId="3" w15:restartNumberingAfterBreak="0">
+    <w:nsid w:val="2449405B"/>
+    <w:multiLevelType w:val="hybridMultilevel"/>
+    <w:tmpl w:val="CDCE15C6"/>
+    <w:lvl w:ilvl="0" w:tplc="18090001">
+      <w:start w:val="1"/>
+      <w:numFmt w:val="bullet"/>
+      <w:lvlText w:val=""/>
+      <w:lvlJc w:val="left"/>
+      <w:pPr>
+        <w:ind w:left="720" w:hanging="360"/>
+      </w:pPr>
+      <w:rPr>
+        <w:rFonts w:ascii="Symbol" w:hAnsi="Symbol" w:hint="default"/>
+      </w:rPr>
+    </w:lvl>
+    <w:lvl w:ilvl="1" w:tplc="18090003" w:tentative="1">
+      <w:start w:val="1"/>
+      <w:numFmt w:val="bullet"/>
+      <w:lvlText w:val="o"/>
+      <w:lvlJc w:val="left"/>
+      <w:pPr>
+        <w:ind w:left="1440" w:hanging="360"/>
+      </w:pPr>
+      <w:rPr>
+        <w:rFonts w:ascii="Courier New" w:hAnsi="Courier New" w:cs="Courier New" w:hint="default"/>
+      </w:rPr>
+    </w:lvl>
+    <w:lvl w:ilvl="2" w:tplc="18090005" w:tentative="1">
+      <w:start w:val="1"/>
+      <w:numFmt w:val="bullet"/>
+      <w:lvlText w:val=""/>
+      <w:lvlJc w:val="left"/>
+      <w:pPr>
+        <w:ind w:left="2160" w:hanging="360"/>
+      </w:pPr>
+      <w:rPr>
+        <w:rFonts w:ascii="Wingdings" w:hAnsi="Wingdings" w:hint="default"/>
+      </w:rPr>
+    </w:lvl>
+    <w:lvl w:ilvl="3" w:tplc="18090001" w:tentative="1">
+      <w:start w:val="1"/>
+      <w:numFmt w:val="bullet"/>
+      <w:lvlText w:val=""/>
+      <w:lvlJc w:val="left"/>
+      <w:pPr>
+        <w:ind w:left="2880" w:hanging="360"/>
+      </w:pPr>
+      <w:rPr>
+        <w:rFonts w:ascii="Symbol" w:hAnsi="Symbol" w:hint="default"/>
+      </w:rPr>
+    </w:lvl>
+    <w:lvl w:ilvl="4" w:tplc="18090003" w:tentative="1">
+      <w:start w:val="1"/>
+      <w:numFmt w:val="bullet"/>
+      <w:lvlText w:val="o"/>
+      <w:lvlJc w:val="left"/>
+      <w:pPr>
+        <w:ind w:left="3600" w:hanging="360"/>
+      </w:pPr>
+      <w:rPr>
+        <w:rFonts w:ascii="Courier New" w:hAnsi="Courier New" w:cs="Courier New" w:hint="default"/>
+      </w:rPr>
+    </w:lvl>
+    <w:lvl w:ilvl="5" w:tplc="18090005" w:tentative="1">
+      <w:start w:val="1"/>
+      <w:numFmt w:val="bullet"/>
+      <w:lvlText w:val=""/>
+      <w:lvlJc w:val="left"/>
+      <w:pPr>
+        <w:ind w:left="4320" w:hanging="360"/>
+      </w:pPr>
+      <w:rPr>
+        <w:rFonts w:ascii="Wingdings" w:hAnsi="Wingdings" w:hint="default"/>
+      </w:rPr>
+    </w:lvl>
+    <w:lvl w:ilvl="6" w:tplc="18090001" w:tentative="1">
+      <w:start w:val="1"/>
+      <w:numFmt w:val="bullet"/>
+      <w:lvlText w:val=""/>
+      <w:lvlJc w:val="left"/>
+      <w:pPr>
+        <w:ind w:left="5040" w:hanging="360"/>
+      </w:pPr>
+      <w:rPr>
+        <w:rFonts w:ascii="Symbol" w:hAnsi="Symbol" w:hint="default"/>
+      </w:rPr>
+    </w:lvl>
+    <w:lvl w:ilvl="7" w:tplc="18090003" w:tentative="1">
+      <w:start w:val="1"/>
+      <w:numFmt w:val="bullet"/>
+      <w:lvlText w:val="o"/>
+      <w:lvlJc w:val="left"/>
+      <w:pPr>
+        <w:ind w:left="5760" w:hanging="360"/>
+      </w:pPr>
+      <w:rPr>
+        <w:rFonts w:ascii="Courier New" w:hAnsi="Courier New" w:cs="Courier New" w:hint="default"/>
+      </w:rPr>
+    </w:lvl>
+    <w:lvl w:ilvl="8" w:tplc="18090005" w:tentative="1">
+      <w:start w:val="1"/>
+      <w:numFmt w:val="bullet"/>
+      <w:lvlText w:val=""/>
+      <w:lvlJc w:val="left"/>
+      <w:pPr>
+        <w:ind w:left="6480" w:hanging="360"/>
+      </w:pPr>
+      <w:rPr>
+        <w:rFonts w:ascii="Wingdings" w:hAnsi="Wingdings" w:hint="default"/>
+      </w:rPr>
+    </w:lvl>
+  </w:abstractNum>
+  <w:abstractNum w:abstractNumId="4" w15:restartNumberingAfterBreak="0">
+    <w:nsid w:val="28451AC9"/>
+    <w:multiLevelType w:val="hybridMultilevel"/>
+    <w:tmpl w:val="A9ACBA2E"/>
+    <w:lvl w:ilvl="0" w:tplc="18090001">
+      <w:start w:val="1"/>
+      <w:numFmt w:val="bullet"/>
+      <w:lvlText w:val=""/>
+      <w:lvlJc w:val="left"/>
+      <w:pPr>
+        <w:ind w:left="720" w:hanging="360"/>
+      </w:pPr>
+      <w:rPr>
+        <w:rFonts w:ascii="Symbol" w:hAnsi="Symbol" w:hint="default"/>
+      </w:rPr>
+    </w:lvl>
+    <w:lvl w:ilvl="1" w:tplc="18090003" w:tentative="1">
+      <w:start w:val="1"/>
+      <w:numFmt w:val="bullet"/>
+      <w:lvlText w:val="o"/>
+      <w:lvlJc w:val="left"/>
+      <w:pPr>
+        <w:ind w:left="1440" w:hanging="360"/>
+      </w:pPr>
+      <w:rPr>
+        <w:rFonts w:ascii="Courier New" w:hAnsi="Courier New" w:cs="Courier New" w:hint="default"/>
+      </w:rPr>
+    </w:lvl>
+    <w:lvl w:ilvl="2" w:tplc="18090005" w:tentative="1">
+      <w:start w:val="1"/>
+      <w:numFmt w:val="bullet"/>
+      <w:lvlText w:val=""/>
+      <w:lvlJc w:val="left"/>
+      <w:pPr>
+        <w:ind w:left="2160" w:hanging="360"/>
+      </w:pPr>
+      <w:rPr>
+        <w:rFonts w:ascii="Wingdings" w:hAnsi="Wingdings" w:hint="default"/>
+      </w:rPr>
+    </w:lvl>
+    <w:lvl w:ilvl="3" w:tplc="18090001" w:tentative="1">
+      <w:start w:val="1"/>
+      <w:numFmt w:val="bullet"/>
+      <w:lvlText w:val=""/>
+      <w:lvlJc w:val="left"/>
+      <w:pPr>
+        <w:ind w:left="2880" w:hanging="360"/>
+      </w:pPr>
+      <w:rPr>
+        <w:rFonts w:ascii="Symbol" w:hAnsi="Symbol" w:hint="default"/>
+      </w:rPr>
+    </w:lvl>
+    <w:lvl w:ilvl="4" w:tplc="18090003" w:tentative="1">
+      <w:start w:val="1"/>
+      <w:numFmt w:val="bullet"/>
+      <w:lvlText w:val="o"/>
+      <w:lvlJc w:val="left"/>
+      <w:pPr>
+        <w:ind w:left="3600" w:hanging="360"/>
+      </w:pPr>
+      <w:rPr>
+        <w:rFonts w:ascii="Courier New" w:hAnsi="Courier New" w:cs="Courier New" w:hint="default"/>
+      </w:rPr>
+    </w:lvl>
+    <w:lvl w:ilvl="5" w:tplc="18090005" w:tentative="1">
+      <w:start w:val="1"/>
+      <w:numFmt w:val="bullet"/>
+      <w:lvlText w:val=""/>
+      <w:lvlJc w:val="left"/>
+      <w:pPr>
+        <w:ind w:left="4320" w:hanging="360"/>
+      </w:pPr>
+      <w:rPr>
+        <w:rFonts w:ascii="Wingdings" w:hAnsi="Wingdings" w:hint="default"/>
+      </w:rPr>
+    </w:lvl>
+    <w:lvl w:ilvl="6" w:tplc="18090001" w:tentative="1">
+      <w:start w:val="1"/>
+      <w:numFmt w:val="bullet"/>
+      <w:lvlText w:val=""/>
+      <w:lvlJc w:val="left"/>
+      <w:pPr>
+        <w:ind w:left="5040" w:hanging="360"/>
+      </w:pPr>
+      <w:rPr>
+        <w:rFonts w:ascii="Symbol" w:hAnsi="Symbol" w:hint="default"/>
+      </w:rPr>
+    </w:lvl>
+    <w:lvl w:ilvl="7" w:tplc="18090003" w:tentative="1">
+      <w:start w:val="1"/>
+      <w:numFmt w:val="bullet"/>
+      <w:lvlText w:val="o"/>
+      <w:lvlJc w:val="left"/>
+      <w:pPr>
+        <w:ind w:left="5760" w:hanging="360"/>
+      </w:pPr>
+      <w:rPr>
+        <w:rFonts w:ascii="Courier New" w:hAnsi="Courier New" w:cs="Courier New" w:hint="default"/>
+      </w:rPr>
+    </w:lvl>
+    <w:lvl w:ilvl="8" w:tplc="18090005" w:tentative="1">
+      <w:start w:val="1"/>
+      <w:numFmt w:val="bullet"/>
+      <w:lvlText w:val=""/>
+      <w:lvlJc w:val="left"/>
+      <w:pPr>
+        <w:ind w:left="6480" w:hanging="360"/>
+      </w:pPr>
+      <w:rPr>
+        <w:rFonts w:ascii="Wingdings" w:hAnsi="Wingdings" w:hint="default"/>
+      </w:rPr>
+    </w:lvl>
+  </w:abstractNum>
+  <w:abstractNum w:abstractNumId="5" w15:restartNumberingAfterBreak="0">
+    <w:nsid w:val="4281010A"/>
+    <w:multiLevelType w:val="hybridMultilevel"/>
+    <w:tmpl w:val="F3245FA8"/>
+    <w:lvl w:ilvl="0" w:tplc="18090001">
+      <w:start w:val="1"/>
+      <w:numFmt w:val="bullet"/>
+      <w:lvlText w:val=""/>
+      <w:lvlJc w:val="left"/>
+      <w:pPr>
+        <w:ind w:left="720" w:hanging="360"/>
+      </w:pPr>
+      <w:rPr>
+        <w:rFonts w:ascii="Symbol" w:hAnsi="Symbol" w:hint="default"/>
+      </w:rPr>
+    </w:lvl>
+    <w:lvl w:ilvl="1" w:tplc="18090003" w:tentative="1">
+      <w:start w:val="1"/>
+      <w:numFmt w:val="bullet"/>
+      <w:lvlText w:val="o"/>
+      <w:lvlJc w:val="left"/>
+      <w:pPr>
+        <w:ind w:left="1440" w:hanging="360"/>
+      </w:pPr>
+      <w:rPr>
+        <w:rFonts w:ascii="Courier New" w:hAnsi="Courier New" w:cs="Courier New" w:hint="default"/>
+      </w:rPr>
+    </w:lvl>
+    <w:lvl w:ilvl="2" w:tplc="18090005" w:tentative="1">
+      <w:start w:val="1"/>
+      <w:numFmt w:val="bullet"/>
+      <w:lvlText w:val=""/>
+      <w:lvlJc w:val="left"/>
+      <w:pPr>
+        <w:ind w:left="2160" w:hanging="360"/>
+      </w:pPr>
+      <w:rPr>
+        <w:rFonts w:ascii="Wingdings" w:hAnsi="Wingdings" w:hint="default"/>
+      </w:rPr>
+    </w:lvl>
+    <w:lvl w:ilvl="3" w:tplc="18090001" w:tentative="1">
+      <w:start w:val="1"/>
+      <w:numFmt w:val="bullet"/>
+      <w:lvlText w:val=""/>
+      <w:lvlJc w:val="left"/>
+      <w:pPr>
+        <w:ind w:left="2880" w:hanging="360"/>
+      </w:pPr>
+      <w:rPr>
+        <w:rFonts w:ascii="Symbol" w:hAnsi="Symbol" w:hint="default"/>
+      </w:rPr>
+    </w:lvl>
+    <w:lvl w:ilvl="4" w:tplc="18090003" w:tentative="1">
+      <w:start w:val="1"/>
+      <w:numFmt w:val="bullet"/>
+      <w:lvlText w:val="o"/>
+      <w:lvlJc w:val="left"/>
+      <w:pPr>
+        <w:ind w:left="3600" w:hanging="360"/>
+      </w:pPr>
+      <w:rPr>
+        <w:rFonts w:ascii="Courier New" w:hAnsi="Courier New" w:cs="Courier New" w:hint="default"/>
+      </w:rPr>
+    </w:lvl>
+    <w:lvl w:ilvl="5" w:tplc="18090005" w:tentative="1">
+      <w:start w:val="1"/>
+      <w:numFmt w:val="bullet"/>
+      <w:lvlText w:val=""/>
+      <w:lvlJc w:val="left"/>
+      <w:pPr>
+        <w:ind w:left="4320" w:hanging="360"/>
+      </w:pPr>
+      <w:rPr>
+        <w:rFonts w:ascii="Wingdings" w:hAnsi="Wingdings" w:hint="default"/>
+      </w:rPr>
+    </w:lvl>
+    <w:lvl w:ilvl="6" w:tplc="18090001" w:tentative="1">
+      <w:start w:val="1"/>
+      <w:numFmt w:val="bullet"/>
+      <w:lvlText w:val=""/>
+      <w:lvlJc w:val="left"/>
+      <w:pPr>
+        <w:ind w:left="5040" w:hanging="360"/>
+      </w:pPr>
+      <w:rPr>
+        <w:rFonts w:ascii="Symbol" w:hAnsi="Symbol" w:hint="default"/>
+      </w:rPr>
+    </w:lvl>
+    <w:lvl w:ilvl="7" w:tplc="18090003" w:tentative="1">
+      <w:start w:val="1"/>
+      <w:numFmt w:val="bullet"/>
+      <w:lvlText w:val="o"/>
+      <w:lvlJc w:val="left"/>
+      <w:pPr>
+        <w:ind w:left="5760" w:hanging="360"/>
+      </w:pPr>
+      <w:rPr>
+        <w:rFonts w:ascii="Courier New" w:hAnsi="Courier New" w:cs="Courier New" w:hint="default"/>
+      </w:rPr>
+    </w:lvl>
+    <w:lvl w:ilvl="8" w:tplc="18090005" w:tentative="1">
+      <w:start w:val="1"/>
+      <w:numFmt w:val="bullet"/>
+      <w:lvlText w:val=""/>
+      <w:lvlJc w:val="left"/>
+      <w:pPr>
+        <w:ind w:left="6480" w:hanging="360"/>
+      </w:pPr>
+      <w:rPr>
+        <w:rFonts w:ascii="Wingdings" w:hAnsi="Wingdings" w:hint="default"/>
+      </w:rPr>
+    </w:lvl>
+  </w:abstractNum>
   <w:num w:numId="1">
+    <w:abstractNumId w:val="5"/>
+  </w:num>
+  <w:num w:numId="2">
+    <w:abstractNumId w:val="4"/>
+  </w:num>
+  <w:num w:numId="3">
     <w:abstractNumId w:val="2"/>
   </w:num>
-  <w:num w:numId="2">
+  <w:num w:numId="4">
+    <w:abstractNumId w:val="0"/>
+  </w:num>
+  <w:num w:numId="5">
+    <w:abstractNumId w:val="3"/>
+  </w:num>
+  <w:num w:numId="6">
     <w:abstractNumId w:val="1"/>
-  </w:num>
-  <w:num w:numId="3">
-    <w:abstractNumId w:val="0"/>
   </w:num>
 </w:numbering>
 </file>

</xml_diff>